<commit_message>
Update the bebop sweep instructions and clean misc UPF files.
</commit_message>
<xml_diff>
--- a/code/scripts/Bebop APK Sweeps.docx
+++ b/code/scripts/Bebop APK Sweeps.docx
@@ -1,6 +1,6 @@
 
 <file path=word/document.xml><?xml version="1.0" encoding="utf-8"?>
-<w:document xmlns:wpc="http://schemas.microsoft.com/office/word/2010/wordprocessingCanvas" xmlns:cx="http://schemas.microsoft.com/office/drawing/2014/chartex" xmlns:cx1="http://schemas.microsoft.com/office/drawing/2015/9/8/chartex" xmlns:cx2="http://schemas.microsoft.com/office/drawing/2015/10/21/chartex" xmlns:cx3="http://schemas.microsoft.com/office/drawing/2016/5/9/chartex" xmlns:cx4="http://schemas.microsoft.com/office/drawing/2016/5/10/chartex" xmlns:cx5="http://schemas.microsoft.com/office/drawing/2016/5/11/chartex" xmlns:cx6="http://schemas.microsoft.com/office/drawing/2016/5/12/chartex" xmlns:cx7="http://schemas.microsoft.com/office/drawing/2016/5/13/chartex" xmlns:cx8="http://schemas.microsoft.com/office/drawing/2016/5/14/chartex" xmlns:mc="http://schemas.openxmlformats.org/markup-compatibility/2006" xmlns:aink="http://schemas.microsoft.com/office/drawing/2016/ink" xmlns:am3d="http://schemas.microsoft.com/office/drawing/2017/model3d" xmlns:o="urn:schemas-microsoft-com:office:office" xmlns:r="http://schemas.openxmlformats.org/officeDocument/2006/relationships" xmlns:m="http://schemas.openxmlformats.org/officeDocument/2006/math" xmlns:v="urn:schemas-microsoft-com:vml" xmlns:wp14="http://schemas.microsoft.com/office/word/2010/wordprocessingDrawing" xmlns:wp="http://schemas.openxmlformats.org/drawingml/2006/wordprocessingDrawing" xmlns:w10="urn:schemas-microsoft-com:office:word" xmlns:w="http://schemas.openxmlformats.org/wordprocessingml/2006/main" xmlns:w14="http://schemas.microsoft.com/office/word/2010/wordml" xmlns:w15="http://schemas.microsoft.com/office/word/2012/wordml" xmlns:w16cid="http://schemas.microsoft.com/office/word/2016/wordml/cid" xmlns:w16se="http://schemas.microsoft.com/office/word/2015/wordml/symex" xmlns:wpg="http://schemas.microsoft.com/office/word/2010/wordprocessingGroup" xmlns:wpi="http://schemas.microsoft.com/office/word/2010/wordprocessingInk" xmlns:wne="http://schemas.microsoft.com/office/word/2006/wordml" xmlns:wps="http://schemas.microsoft.com/office/word/2010/wordprocessingShape" mc:Ignorable="w14 w15 w16se w16cid wp14">
+<w:document xmlns:wpc="http://schemas.microsoft.com/office/word/2010/wordprocessingCanvas" xmlns:cx="http://schemas.microsoft.com/office/drawing/2014/chartex" xmlns:cx1="http://schemas.microsoft.com/office/drawing/2015/9/8/chartex" xmlns:cx2="http://schemas.microsoft.com/office/drawing/2015/10/21/chartex" xmlns:cx3="http://schemas.microsoft.com/office/drawing/2016/5/9/chartex" xmlns:cx4="http://schemas.microsoft.com/office/drawing/2016/5/10/chartex" xmlns:cx5="http://schemas.microsoft.com/office/drawing/2016/5/11/chartex" xmlns:cx6="http://schemas.microsoft.com/office/drawing/2016/5/12/chartex" xmlns:cx7="http://schemas.microsoft.com/office/drawing/2016/5/13/chartex" xmlns:cx8="http://schemas.microsoft.com/office/drawing/2016/5/14/chartex" xmlns:mc="http://schemas.openxmlformats.org/markup-compatibility/2006" xmlns:aink="http://schemas.microsoft.com/office/drawing/2016/ink" xmlns:am3d="http://schemas.microsoft.com/office/drawing/2017/model3d" xmlns:o="urn:schemas-microsoft-com:office:office" xmlns:r="http://schemas.openxmlformats.org/officeDocument/2006/relationships" xmlns:m="http://schemas.openxmlformats.org/officeDocument/2006/math" xmlns:v="urn:schemas-microsoft-com:vml" xmlns:wp14="http://schemas.microsoft.com/office/word/2010/wordprocessingDrawing" xmlns:wp="http://schemas.openxmlformats.org/drawingml/2006/wordprocessingDrawing" xmlns:w10="urn:schemas-microsoft-com:office:word" xmlns:w="http://schemas.openxmlformats.org/wordprocessingml/2006/main" xmlns:w14="http://schemas.microsoft.com/office/word/2010/wordml" xmlns:w15="http://schemas.microsoft.com/office/word/2012/wordml" xmlns:w16cex="http://schemas.microsoft.com/office/word/2018/wordml/cex" xmlns:w16cid="http://schemas.microsoft.com/office/word/2016/wordml/cid" xmlns:w16="http://schemas.microsoft.com/office/word/2018/wordml" xmlns:w16sdtdh="http://schemas.microsoft.com/office/word/2020/wordml/sdtdatahash" xmlns:w16se="http://schemas.microsoft.com/office/word/2015/wordml/symex" xmlns:wpg="http://schemas.microsoft.com/office/word/2010/wordprocessingGroup" xmlns:wpi="http://schemas.microsoft.com/office/word/2010/wordprocessingInk" xmlns:wne="http://schemas.microsoft.com/office/word/2006/wordml" xmlns:wps="http://schemas.microsoft.com/office/word/2010/wordprocessingShape" mc:Ignorable="w14 w15 w16se w16cid w16 w16cex w16sdtdh wp14">
   <w:body>
     <w:p>
       <w:r>
@@ -37,8 +37,13 @@
         </w:numPr>
       </w:pPr>
       <w:r>
-        <w:t>Reset the model via Repast GUI and run the batch mode from the Repast toolbar.  Build a new complete_model.jar which will be located in the project /output folder</w:t>
-      </w:r>
+        <w:t xml:space="preserve">Reset the model via Repast GUI and run the batch mode from the Repast toolbar.  Build a new complete_model.jar which will be located in the project /output </w:t>
+      </w:r>
+      <w:proofErr w:type="gramStart"/>
+      <w:r>
+        <w:t>folder</w:t>
+      </w:r>
+      <w:proofErr w:type="gramEnd"/>
     </w:p>
     <w:p>
       <w:pPr>
@@ -61,8 +66,13 @@
         </w:numPr>
       </w:pPr>
       <w:r>
-        <w:t>\APK_emews</w:t>
-      </w:r>
+        <w:t>\</w:t>
+      </w:r>
+      <w:proofErr w:type="spellStart"/>
+      <w:r>
+        <w:t>APK_emews</w:t>
+      </w:r>
+      <w:proofErr w:type="spellEnd"/>
     </w:p>
     <w:p>
       <w:pPr>
@@ -72,9 +82,11 @@
           <w:numId w:val="2"/>
         </w:numPr>
       </w:pPr>
+      <w:proofErr w:type="spellStart"/>
       <w:r>
         <w:t>complete_model</w:t>
       </w:r>
+      <w:proofErr w:type="spellEnd"/>
     </w:p>
     <w:p>
       <w:pPr>
@@ -96,9 +108,11 @@
           <w:numId w:val="2"/>
         </w:numPr>
       </w:pPr>
+      <w:proofErr w:type="spellStart"/>
       <w:r>
         <w:t>etc</w:t>
       </w:r>
+      <w:proofErr w:type="spellEnd"/>
     </w:p>
     <w:p>
       <w:pPr>
@@ -145,7 +159,15 @@
         </w:numPr>
       </w:pPr>
       <w:r>
-        <w:t>To update the model code, delete the contents of the complete_model folder, and copy the new complete_model.jar into the folder and unzip it there. Note that the scenario.rs folder may be named differently than the original model APK.rs folder.</w:t>
+        <w:t xml:space="preserve">To update the model code, delete the contents of the </w:t>
+      </w:r>
+      <w:proofErr w:type="spellStart"/>
+      <w:r>
+        <w:t>complete_model</w:t>
+      </w:r>
+      <w:proofErr w:type="spellEnd"/>
+      <w:r>
+        <w:t xml:space="preserve"> folder, and copy the new complete_model.jar into the folder and unzip it there. Note that the scenario.rs folder may be named differently than the original model APK.rs folder.</w:t>
       </w:r>
     </w:p>
     <w:p>
@@ -157,7 +179,15 @@
         </w:numPr>
       </w:pPr>
       <w:r>
-        <w:t>The bitbucket repo contains an “APK_emews” folder which is a copy of the folder on bebop.</w:t>
+        <w:t>The bitbucket repo contains an “</w:t>
+      </w:r>
+      <w:proofErr w:type="spellStart"/>
+      <w:r>
+        <w:t>APK_emews</w:t>
+      </w:r>
+      <w:proofErr w:type="spellEnd"/>
+      <w:r>
+        <w:t>” folder which is a copy of the folder on bebop.</w:t>
       </w:r>
     </w:p>
     <w:p>
@@ -175,23 +205,41 @@
         <w:t xml:space="preserve"> Bebop</w:t>
       </w:r>
       <w:r>
-        <w:t xml:space="preserve"> \APK</w:t>
-      </w:r>
-      <w:r>
-        <w:t>_emews\data folder</w:t>
-      </w:r>
-    </w:p>
-    <w:p>
-      <w:pPr>
-        <w:pStyle w:val="ListParagraph"/>
-        <w:numPr>
-          <w:ilvl w:val="0"/>
-          <w:numId w:val="2"/>
-        </w:numPr>
-      </w:pPr>
-      <w:r>
-        <w:t>Generate UPF files as appropriate for the type of sweep being performed</w:t>
-      </w:r>
+        <w:t xml:space="preserve"> \</w:t>
+      </w:r>
+      <w:proofErr w:type="spellStart"/>
+      <w:r>
+        <w:t>APK</w:t>
+      </w:r>
+      <w:r>
+        <w:t>_emews</w:t>
+      </w:r>
+      <w:proofErr w:type="spellEnd"/>
+      <w:r>
+        <w:t xml:space="preserve">\data </w:t>
+      </w:r>
+      <w:proofErr w:type="gramStart"/>
+      <w:r>
+        <w:t>folder</w:t>
+      </w:r>
+      <w:proofErr w:type="gramEnd"/>
+    </w:p>
+    <w:p>
+      <w:pPr>
+        <w:pStyle w:val="ListParagraph"/>
+        <w:numPr>
+          <w:ilvl w:val="0"/>
+          <w:numId w:val="2"/>
+        </w:numPr>
+      </w:pPr>
+      <w:r>
+        <w:t xml:space="preserve">Generate UPF files as appropriate for the type of sweep being </w:t>
+      </w:r>
+      <w:proofErr w:type="gramStart"/>
+      <w:r>
+        <w:t>performed</w:t>
+      </w:r>
+      <w:proofErr w:type="gramEnd"/>
     </w:p>
     <w:p>
       <w:pPr>
@@ -202,19 +250,52 @@
         </w:numPr>
       </w:pPr>
       <w:r>
-        <w:t>Vaccine sweep UPF files can be generated by the R scripts “generate_vaccine_upf…r”</w:t>
-      </w:r>
-    </w:p>
-    <w:p>
-      <w:pPr>
-        <w:pStyle w:val="ListParagraph"/>
-        <w:numPr>
-          <w:ilvl w:val="0"/>
-          <w:numId w:val="2"/>
-        </w:numPr>
-      </w:pPr>
-      <w:r>
-        <w:t xml:space="preserve">The output analysis only requires the “populations” logging.  Event and other logging will produce a large amount of output data that is not needed. Edit the </w:t>
+        <w:t>Vaccine sweep UPF files can be generated by the R scripts “</w:t>
+      </w:r>
+      <w:proofErr w:type="spellStart"/>
+      <w:r>
+        <w:t>generate_vaccine_upf</w:t>
+      </w:r>
+      <w:proofErr w:type="spellEnd"/>
+      <w:r>
+        <w:t>…</w:t>
+      </w:r>
+      <w:proofErr w:type="gramStart"/>
+      <w:r>
+        <w:t>r</w:t>
+      </w:r>
+      <w:proofErr w:type="gramEnd"/>
+      <w:r>
+        <w:t>”</w:t>
+      </w:r>
+    </w:p>
+    <w:p>
+      <w:pPr>
+        <w:pStyle w:val="ListParagraph"/>
+        <w:numPr>
+          <w:ilvl w:val="0"/>
+          <w:numId w:val="2"/>
+        </w:numPr>
+      </w:pPr>
+      <w:r>
+        <w:t xml:space="preserve">The output analysis </w:t>
+      </w:r>
+      <w:r>
+        <w:rPr>
+          <w:b/>
+          <w:bCs/>
+        </w:rPr>
+        <w:t xml:space="preserve">may </w:t>
+      </w:r>
+      <w:r>
+        <w:rPr>
+          <w:b/>
+          <w:bCs/>
+        </w:rPr>
+        <w:t>only</w:t>
+      </w:r>
+      <w:r>
+        <w:t xml:space="preserve"> require the “populations” logging.  Event and other logging will produce a large amount of output data that is not needed. Edit the </w:t>
       </w:r>
       <w:r>
         <w:rPr>
@@ -234,11 +315,25 @@
         <w:t xml:space="preserve"> </w:t>
       </w:r>
       <w:r>
-        <w:t>scenario.rs/batch_parameters.xml so that the “verbosity” parameter value is only “population”.  The default is “</w:t>
-      </w:r>
-      <w:r>
-        <w:t>events+populations+regularStatus+status</w:t>
-      </w:r>
+        <w:rPr>
+          <w:b/>
+          <w:bCs/>
+        </w:rPr>
+        <w:t>scenario.rs/batch_parameters.xml</w:t>
+      </w:r>
+      <w:r>
+        <w:t xml:space="preserve"> so that the “verbosity” parameter value is only “population”.  The default is “</w:t>
+      </w:r>
+      <w:proofErr w:type="spellStart"/>
+      <w:r>
+        <w:t>events+populations+regularStatus+</w:t>
+      </w:r>
+      <w:proofErr w:type="gramStart"/>
+      <w:r>
+        <w:t>status</w:t>
+      </w:r>
+      <w:proofErr w:type="spellEnd"/>
+      <w:proofErr w:type="gramEnd"/>
       <w:r>
         <w:t>”</w:t>
       </w:r>
@@ -252,43 +347,155 @@
         </w:numPr>
       </w:pPr>
       <w:r>
-        <w:t>The model run scripts are located in Bebop APK_emews\swift\</w:t>
-      </w:r>
-    </w:p>
-    <w:p>
-      <w:pPr>
-        <w:pStyle w:val="ListParagraph"/>
-        <w:numPr>
-          <w:ilvl w:val="0"/>
-          <w:numId w:val="2"/>
-        </w:numPr>
-      </w:pPr>
-      <w:r>
-        <w:t>Check for any updates to the bebop_module_load.sh in case the module deps have changed</w:t>
-      </w:r>
-    </w:p>
-    <w:p>
-      <w:pPr>
-        <w:pStyle w:val="ListParagraph"/>
-        <w:numPr>
-          <w:ilvl w:val="0"/>
-          <w:numId w:val="2"/>
-        </w:numPr>
-      </w:pPr>
-      <w:r>
-        <w:t>Source the bebop_module_load.sh to set the environment modules</w:t>
-      </w:r>
-    </w:p>
-    <w:p>
-      <w:pPr>
-        <w:pStyle w:val="ListParagraph"/>
-        <w:numPr>
-          <w:ilvl w:val="0"/>
-          <w:numId w:val="2"/>
-        </w:numPr>
-      </w:pPr>
-      <w:r>
-        <w:t>Edit the bebop_run_APK.sh as needed (number of procs, wall time, etc)</w:t>
+        <w:t xml:space="preserve">Manually add a </w:t>
+      </w:r>
+      <w:proofErr w:type="spellStart"/>
+      <w:r>
+        <w:t>randomSeed</w:t>
+      </w:r>
+      <w:proofErr w:type="spellEnd"/>
+      <w:r>
+        <w:t xml:space="preserve"> parameter to the </w:t>
+      </w:r>
+      <w:r>
+        <w:rPr>
+          <w:b/>
+          <w:bCs/>
+        </w:rPr>
+        <w:t>batch_parameters.xml</w:t>
+      </w:r>
+      <w:r>
+        <w:t xml:space="preserve"> if it does not exist:</w:t>
+      </w:r>
+    </w:p>
+    <w:p>
+      <w:pPr>
+        <w:ind w:left="720"/>
+        <w:rPr>
+          <w:rFonts w:ascii="Courier New" w:hAnsi="Courier New" w:cs="Courier New"/>
+        </w:rPr>
+      </w:pPr>
+      <w:r>
+        <w:rPr>
+          <w:rFonts w:ascii="Courier New" w:hAnsi="Courier New" w:cs="Courier New"/>
+        </w:rPr>
+        <w:t>&lt;parameter name="</w:t>
+      </w:r>
+      <w:proofErr w:type="spellStart"/>
+      <w:r>
+        <w:rPr>
+          <w:rFonts w:ascii="Courier New" w:hAnsi="Courier New" w:cs="Courier New"/>
+        </w:rPr>
+        <w:t>randomSeed</w:t>
+      </w:r>
+      <w:proofErr w:type="spellEnd"/>
+      <w:r>
+        <w:rPr>
+          <w:rFonts w:ascii="Courier New" w:hAnsi="Courier New" w:cs="Courier New"/>
+        </w:rPr>
+        <w:t>" type="constant"</w:t>
+      </w:r>
+      <w:r>
+        <w:rPr>
+          <w:rFonts w:ascii="Courier New" w:hAnsi="Courier New" w:cs="Courier New"/>
+        </w:rPr>
+        <w:t xml:space="preserve"> </w:t>
+      </w:r>
+      <w:proofErr w:type="spellStart"/>
+      <w:r>
+        <w:rPr>
+          <w:rFonts w:ascii="Courier New" w:hAnsi="Courier New" w:cs="Courier New"/>
+        </w:rPr>
+        <w:t>constant_type</w:t>
+      </w:r>
+      <w:proofErr w:type="spellEnd"/>
+      <w:r>
+        <w:rPr>
+          <w:rFonts w:ascii="Courier New" w:hAnsi="Courier New" w:cs="Courier New"/>
+        </w:rPr>
+        <w:t>="int" value="1"&gt;&lt;/parameter&gt;</w:t>
+      </w:r>
+    </w:p>
+    <w:p>
+      <w:pPr>
+        <w:pStyle w:val="ListParagraph"/>
+        <w:numPr>
+          <w:ilvl w:val="0"/>
+          <w:numId w:val="2"/>
+        </w:numPr>
+      </w:pPr>
+      <w:r>
+        <w:t xml:space="preserve">The model run scripts </w:t>
+      </w:r>
+      <w:proofErr w:type="gramStart"/>
+      <w:r>
+        <w:t>are located in</w:t>
+      </w:r>
+      <w:proofErr w:type="gramEnd"/>
+      <w:r>
+        <w:t xml:space="preserve"> Bebop </w:t>
+      </w:r>
+      <w:proofErr w:type="spellStart"/>
+      <w:r>
+        <w:t>APK_emews</w:t>
+      </w:r>
+      <w:proofErr w:type="spellEnd"/>
+      <w:r>
+        <w:t>\swift\</w:t>
+      </w:r>
+    </w:p>
+    <w:p>
+      <w:pPr>
+        <w:pStyle w:val="ListParagraph"/>
+        <w:numPr>
+          <w:ilvl w:val="0"/>
+          <w:numId w:val="2"/>
+        </w:numPr>
+      </w:pPr>
+      <w:r>
+        <w:t xml:space="preserve">Check for any updates to the bebop_module_load.sh in case the module deps have </w:t>
+      </w:r>
+      <w:proofErr w:type="gramStart"/>
+      <w:r>
+        <w:t>changed</w:t>
+      </w:r>
+      <w:proofErr w:type="gramEnd"/>
+    </w:p>
+    <w:p>
+      <w:pPr>
+        <w:pStyle w:val="ListParagraph"/>
+        <w:numPr>
+          <w:ilvl w:val="0"/>
+          <w:numId w:val="2"/>
+        </w:numPr>
+      </w:pPr>
+      <w:r>
+        <w:t xml:space="preserve">Source the bebop_module_load.sh to set the environment </w:t>
+      </w:r>
+      <w:proofErr w:type="gramStart"/>
+      <w:r>
+        <w:t>modules</w:t>
+      </w:r>
+      <w:proofErr w:type="gramEnd"/>
+    </w:p>
+    <w:p>
+      <w:pPr>
+        <w:pStyle w:val="ListParagraph"/>
+        <w:numPr>
+          <w:ilvl w:val="0"/>
+          <w:numId w:val="2"/>
+        </w:numPr>
+      </w:pPr>
+      <w:r>
+        <w:t xml:space="preserve">Edit the bebop_run_APK.sh as needed (number of procs, wall time, </w:t>
+      </w:r>
+      <w:proofErr w:type="spellStart"/>
+      <w:r>
+        <w:t>etc</w:t>
+      </w:r>
+      <w:proofErr w:type="spellEnd"/>
+      <w:r>
+        <w:t>)</w:t>
       </w:r>
     </w:p>
     <w:p>
@@ -312,34 +519,57 @@
         </w:numPr>
       </w:pPr>
       <w:r>
-        <w:t>Zip the experiment directory and download it for analysis on a local machine</w:t>
-      </w:r>
-    </w:p>
-    <w:p>
-      <w:pPr>
-        <w:pStyle w:val="ListParagraph"/>
-        <w:numPr>
-          <w:ilvl w:val="0"/>
-          <w:numId w:val="2"/>
-        </w:numPr>
-      </w:pPr>
-      <w:r>
-        <w:t>Copy the experiment zip on Bebop to /lcrc/project/EMEWS/bebop/data/hepcep</w:t>
-      </w:r>
-    </w:p>
-    <w:p>
-      <w:pPr>
-        <w:pStyle w:val="ListParagraph"/>
-        <w:numPr>
-          <w:ilvl w:val="0"/>
-          <w:numId w:val="2"/>
-        </w:numPr>
-      </w:pPr>
-      <w:r>
-        <w:t>Run the process_apk_sweep.py on the local experiment folder</w:t>
-      </w:r>
-      <w:bookmarkStart w:id="0" w:name="_GoBack"/>
-      <w:bookmarkEnd w:id="0"/>
+        <w:t xml:space="preserve">Zip the experiment directory and download it for analysis on a local </w:t>
+      </w:r>
+      <w:proofErr w:type="gramStart"/>
+      <w:r>
+        <w:t>machine</w:t>
+      </w:r>
+      <w:proofErr w:type="gramEnd"/>
+    </w:p>
+    <w:p>
+      <w:pPr>
+        <w:pStyle w:val="ListParagraph"/>
+        <w:numPr>
+          <w:ilvl w:val="0"/>
+          <w:numId w:val="2"/>
+        </w:numPr>
+      </w:pPr>
+      <w:r>
+        <w:t>Copy the experiment zip on Bebop to /</w:t>
+      </w:r>
+      <w:proofErr w:type="spellStart"/>
+      <w:r>
+        <w:t>lcrc</w:t>
+      </w:r>
+      <w:proofErr w:type="spellEnd"/>
+      <w:r>
+        <w:t>/project/EMEWS/bebop/data/</w:t>
+      </w:r>
+      <w:proofErr w:type="spellStart"/>
+      <w:proofErr w:type="gramStart"/>
+      <w:r>
+        <w:t>hepcep</w:t>
+      </w:r>
+      <w:proofErr w:type="spellEnd"/>
+      <w:proofErr w:type="gramEnd"/>
+    </w:p>
+    <w:p>
+      <w:pPr>
+        <w:pStyle w:val="ListParagraph"/>
+        <w:numPr>
+          <w:ilvl w:val="0"/>
+          <w:numId w:val="2"/>
+        </w:numPr>
+      </w:pPr>
+      <w:r>
+        <w:t xml:space="preserve">Run the process_apk_sweep.py on the local experiment </w:t>
+      </w:r>
+      <w:proofErr w:type="gramStart"/>
+      <w:r>
+        <w:t>folder</w:t>
+      </w:r>
+      <w:proofErr w:type="gramEnd"/>
     </w:p>
     <w:p>
       <w:pPr>
@@ -369,8 +599,13 @@
         <w:t>AFTER analysis is complete</w:t>
       </w:r>
       <w:r>
-        <w:t>, delete the experiment folder and zip in the run directory</w:t>
-      </w:r>
+        <w:t xml:space="preserve">, delete the experiment folder and zip in the run </w:t>
+      </w:r>
+      <w:proofErr w:type="gramStart"/>
+      <w:r>
+        <w:t>directory</w:t>
+      </w:r>
+      <w:proofErr w:type="gramEnd"/>
     </w:p>
     <w:sectPr>
       <w:pgSz w:w="12240" w:h="15840"/>
@@ -383,7 +618,7 @@
 </file>
 
 <file path=word/numbering.xml><?xml version="1.0" encoding="utf-8"?>
-<w:numbering xmlns:wpc="http://schemas.microsoft.com/office/word/2010/wordprocessingCanvas" xmlns:cx="http://schemas.microsoft.com/office/drawing/2014/chartex" xmlns:cx1="http://schemas.microsoft.com/office/drawing/2015/9/8/chartex" xmlns:cx2="http://schemas.microsoft.com/office/drawing/2015/10/21/chartex" xmlns:cx3="http://schemas.microsoft.com/office/drawing/2016/5/9/chartex" xmlns:cx4="http://schemas.microsoft.com/office/drawing/2016/5/10/chartex" xmlns:cx5="http://schemas.microsoft.com/office/drawing/2016/5/11/chartex" xmlns:cx6="http://schemas.microsoft.com/office/drawing/2016/5/12/chartex" xmlns:cx7="http://schemas.microsoft.com/office/drawing/2016/5/13/chartex" xmlns:cx8="http://schemas.microsoft.com/office/drawing/2016/5/14/chartex" xmlns:mc="http://schemas.openxmlformats.org/markup-compatibility/2006" xmlns:aink="http://schemas.microsoft.com/office/drawing/2016/ink" xmlns:am3d="http://schemas.microsoft.com/office/drawing/2017/model3d" xmlns:o="urn:schemas-microsoft-com:office:office" xmlns:r="http://schemas.openxmlformats.org/officeDocument/2006/relationships" xmlns:m="http://schemas.openxmlformats.org/officeDocument/2006/math" xmlns:v="urn:schemas-microsoft-com:vml" xmlns:wp14="http://schemas.microsoft.com/office/word/2010/wordprocessingDrawing" xmlns:wp="http://schemas.openxmlformats.org/drawingml/2006/wordprocessingDrawing" xmlns:w10="urn:schemas-microsoft-com:office:word" xmlns:w="http://schemas.openxmlformats.org/wordprocessingml/2006/main" xmlns:w14="http://schemas.microsoft.com/office/word/2010/wordml" xmlns:w15="http://schemas.microsoft.com/office/word/2012/wordml" xmlns:w16cid="http://schemas.microsoft.com/office/word/2016/wordml/cid" xmlns:w16se="http://schemas.microsoft.com/office/word/2015/wordml/symex" xmlns:wpg="http://schemas.microsoft.com/office/word/2010/wordprocessingGroup" xmlns:wpi="http://schemas.microsoft.com/office/word/2010/wordprocessingInk" xmlns:wne="http://schemas.microsoft.com/office/word/2006/wordml" xmlns:wps="http://schemas.microsoft.com/office/word/2010/wordprocessingShape" mc:Ignorable="w14 w15 w16se w16cid wp14">
+<w:numbering xmlns:wpc="http://schemas.microsoft.com/office/word/2010/wordprocessingCanvas" xmlns:cx="http://schemas.microsoft.com/office/drawing/2014/chartex" xmlns:cx1="http://schemas.microsoft.com/office/drawing/2015/9/8/chartex" xmlns:cx2="http://schemas.microsoft.com/office/drawing/2015/10/21/chartex" xmlns:cx3="http://schemas.microsoft.com/office/drawing/2016/5/9/chartex" xmlns:cx4="http://schemas.microsoft.com/office/drawing/2016/5/10/chartex" xmlns:cx5="http://schemas.microsoft.com/office/drawing/2016/5/11/chartex" xmlns:cx6="http://schemas.microsoft.com/office/drawing/2016/5/12/chartex" xmlns:cx7="http://schemas.microsoft.com/office/drawing/2016/5/13/chartex" xmlns:cx8="http://schemas.microsoft.com/office/drawing/2016/5/14/chartex" xmlns:mc="http://schemas.openxmlformats.org/markup-compatibility/2006" xmlns:aink="http://schemas.microsoft.com/office/drawing/2016/ink" xmlns:am3d="http://schemas.microsoft.com/office/drawing/2017/model3d" xmlns:o="urn:schemas-microsoft-com:office:office" xmlns:r="http://schemas.openxmlformats.org/officeDocument/2006/relationships" xmlns:m="http://schemas.openxmlformats.org/officeDocument/2006/math" xmlns:v="urn:schemas-microsoft-com:vml" xmlns:wp14="http://schemas.microsoft.com/office/word/2010/wordprocessingDrawing" xmlns:wp="http://schemas.openxmlformats.org/drawingml/2006/wordprocessingDrawing" xmlns:w10="urn:schemas-microsoft-com:office:word" xmlns:w="http://schemas.openxmlformats.org/wordprocessingml/2006/main" xmlns:w14="http://schemas.microsoft.com/office/word/2010/wordml" xmlns:w15="http://schemas.microsoft.com/office/word/2012/wordml" xmlns:w16cex="http://schemas.microsoft.com/office/word/2018/wordml/cex" xmlns:w16cid="http://schemas.microsoft.com/office/word/2016/wordml/cid" xmlns:w16="http://schemas.microsoft.com/office/word/2018/wordml" xmlns:w16sdtdh="http://schemas.microsoft.com/office/word/2020/wordml/sdtdatahash" xmlns:w16se="http://schemas.microsoft.com/office/word/2015/wordml/symex" xmlns:wpg="http://schemas.microsoft.com/office/word/2010/wordprocessingGroup" xmlns:wpi="http://schemas.microsoft.com/office/word/2010/wordprocessingInk" xmlns:wne="http://schemas.microsoft.com/office/word/2006/wordml" xmlns:wps="http://schemas.microsoft.com/office/word/2010/wordprocessingShape" mc:Ignorable="w14 w15 w16se w16cid w16 w16cex w16sdtdh wp14">
   <w:abstractNum w:abstractNumId="0" w15:restartNumberingAfterBreak="0">
     <w:nsid w:val="075919C9"/>
     <w:multiLevelType w:val="hybridMultilevel"/>
@@ -593,7 +828,7 @@
 </file>
 
 <file path=word/styles.xml><?xml version="1.0" encoding="utf-8"?>
-<w:styles xmlns:mc="http://schemas.openxmlformats.org/markup-compatibility/2006" xmlns:r="http://schemas.openxmlformats.org/officeDocument/2006/relationships" xmlns:w="http://schemas.openxmlformats.org/wordprocessingml/2006/main" xmlns:w14="http://schemas.microsoft.com/office/word/2010/wordml" xmlns:w15="http://schemas.microsoft.com/office/word/2012/wordml" xmlns:w16cid="http://schemas.microsoft.com/office/word/2016/wordml/cid" xmlns:w16se="http://schemas.microsoft.com/office/word/2015/wordml/symex" mc:Ignorable="w14 w15 w16se w16cid">
+<w:styles xmlns:mc="http://schemas.openxmlformats.org/markup-compatibility/2006" xmlns:r="http://schemas.openxmlformats.org/officeDocument/2006/relationships" xmlns:w="http://schemas.openxmlformats.org/wordprocessingml/2006/main" xmlns:w14="http://schemas.microsoft.com/office/word/2010/wordml" xmlns:w15="http://schemas.microsoft.com/office/word/2012/wordml" xmlns:w16cex="http://schemas.microsoft.com/office/word/2018/wordml/cex" xmlns:w16cid="http://schemas.microsoft.com/office/word/2016/wordml/cid" xmlns:w16="http://schemas.microsoft.com/office/word/2018/wordml" xmlns:w16sdtdh="http://schemas.microsoft.com/office/word/2020/wordml/sdtdatahash" xmlns:w16se="http://schemas.microsoft.com/office/word/2015/wordml/symex" mc:Ignorable="w14 w15 w16se w16cid w16 w16cex w16sdtdh">
   <w:docDefaults>
     <w:rPrDefault>
       <w:rPr>

</xml_diff>

<commit_message>
Improved model output processing scripts for bebop
</commit_message>
<xml_diff>
--- a/code/scripts/Bebop APK Sweeps.docx
+++ b/code/scripts/Bebop APK Sweeps.docx
@@ -393,13 +393,7 @@
         <w:rPr>
           <w:rFonts w:ascii="Courier New" w:hAnsi="Courier New" w:cs="Courier New"/>
         </w:rPr>
-        <w:t>" type="constant"</w:t>
-      </w:r>
-      <w:r>
-        <w:rPr>
-          <w:rFonts w:ascii="Courier New" w:hAnsi="Courier New" w:cs="Courier New"/>
-        </w:rPr>
-        <w:t xml:space="preserve"> </w:t>
+        <w:t xml:space="preserve">" type="constant" </w:t>
       </w:r>
       <w:proofErr w:type="spellStart"/>
       <w:r>
@@ -519,7 +513,20 @@
         </w:numPr>
       </w:pPr>
       <w:r>
-        <w:t xml:space="preserve">Zip the experiment directory and download it for analysis on a local </w:t>
+        <w:t>(</w:t>
+      </w:r>
+      <w:r>
+        <w:rPr>
+          <w:b/>
+          <w:bCs/>
+        </w:rPr>
+        <w:t>Not recommended</w:t>
+      </w:r>
+      <w:r>
+        <w:t>) For local analysis, z</w:t>
+      </w:r>
+      <w:r>
+        <w:t xml:space="preserve">ip the experiment directory and download it for analysis on a local </w:t>
       </w:r>
       <w:proofErr w:type="gramStart"/>
       <w:r>
@@ -531,7 +538,7 @@
       <w:pPr>
         <w:pStyle w:val="ListParagraph"/>
         <w:numPr>
-          <w:ilvl w:val="0"/>
+          <w:ilvl w:val="1"/>
           <w:numId w:val="2"/>
         </w:numPr>
       </w:pPr>
@@ -558,44 +565,71 @@
       <w:pPr>
         <w:pStyle w:val="ListParagraph"/>
         <w:numPr>
-          <w:ilvl w:val="0"/>
-          <w:numId w:val="2"/>
-        </w:numPr>
-      </w:pPr>
-      <w:r>
-        <w:t xml:space="preserve">Run the process_apk_sweep.py on the local experiment </w:t>
-      </w:r>
-      <w:proofErr w:type="gramStart"/>
-      <w:r>
-        <w:t>folder</w:t>
-      </w:r>
-      <w:proofErr w:type="gramEnd"/>
-    </w:p>
-    <w:p>
-      <w:pPr>
-        <w:pStyle w:val="ListParagraph"/>
-        <w:numPr>
-          <w:ilvl w:val="0"/>
-          <w:numId w:val="2"/>
-        </w:numPr>
-      </w:pPr>
-      <w:r>
-        <w:t>Backup local experiment zip to external HDD</w:t>
-      </w:r>
-    </w:p>
-    <w:p>
-      <w:pPr>
-        <w:pStyle w:val="ListParagraph"/>
-        <w:numPr>
-          <w:ilvl w:val="0"/>
-          <w:numId w:val="2"/>
-        </w:numPr>
-      </w:pPr>
+          <w:ilvl w:val="1"/>
+          <w:numId w:val="2"/>
+        </w:numPr>
+      </w:pPr>
+      <w:r>
+        <w:t xml:space="preserve">Run </w:t>
+      </w:r>
       <w:r>
         <w:rPr>
           <w:b/>
           <w:bCs/>
         </w:rPr>
+        <w:t>/analysis/run_apk_parallel_analysis</w:t>
+      </w:r>
+      <w:r>
+        <w:rPr>
+          <w:b/>
+          <w:bCs/>
+        </w:rPr>
+        <w:t>.py</w:t>
+      </w:r>
+      <w:r>
+        <w:t xml:space="preserve"> or </w:t>
+      </w:r>
+      <w:r>
+        <w:rPr>
+          <w:b/>
+          <w:bCs/>
+        </w:rPr>
+        <w:t>??</w:t>
+      </w:r>
+      <w:r>
+        <w:t xml:space="preserve"> on the local experiment </w:t>
+      </w:r>
+      <w:proofErr w:type="gramStart"/>
+      <w:r>
+        <w:t>folder</w:t>
+      </w:r>
+      <w:proofErr w:type="gramEnd"/>
+    </w:p>
+    <w:p>
+      <w:pPr>
+        <w:pStyle w:val="ListParagraph"/>
+        <w:numPr>
+          <w:ilvl w:val="1"/>
+          <w:numId w:val="2"/>
+        </w:numPr>
+      </w:pPr>
+      <w:r>
+        <w:t>Backup local experiment zip to external HDD</w:t>
+      </w:r>
+    </w:p>
+    <w:p>
+      <w:pPr>
+        <w:pStyle w:val="ListParagraph"/>
+        <w:numPr>
+          <w:ilvl w:val="1"/>
+          <w:numId w:val="2"/>
+        </w:numPr>
+      </w:pPr>
+      <w:r>
+        <w:rPr>
+          <w:b/>
+          <w:bCs/>
+        </w:rPr>
         <w:t>AFTER analysis is complete</w:t>
       </w:r>
       <w:r>
@@ -606,6 +640,262 @@
         <w:t>directory</w:t>
       </w:r>
       <w:proofErr w:type="gramEnd"/>
+    </w:p>
+    <w:p>
+      <w:pPr>
+        <w:pStyle w:val="ListParagraph"/>
+        <w:numPr>
+          <w:ilvl w:val="0"/>
+          <w:numId w:val="2"/>
+        </w:numPr>
+      </w:pPr>
+      <w:r>
+        <w:t>For analysis on Bebop:</w:t>
+      </w:r>
+    </w:p>
+    <w:p>
+      <w:pPr>
+        <w:pStyle w:val="ListParagraph"/>
+        <w:numPr>
+          <w:ilvl w:val="1"/>
+          <w:numId w:val="2"/>
+        </w:numPr>
+      </w:pPr>
+      <w:r>
+        <w:t xml:space="preserve">Copy the needed /analysis/*.py scripts to the /experiments folder and run directly, specifying the experiment subfolder to </w:t>
+      </w:r>
+      <w:proofErr w:type="gramStart"/>
+      <w:r>
+        <w:t>process</w:t>
+      </w:r>
+      <w:proofErr w:type="gramEnd"/>
+    </w:p>
+    <w:p>
+      <w:pPr>
+        <w:pStyle w:val="ListParagraph"/>
+        <w:numPr>
+          <w:ilvl w:val="1"/>
+          <w:numId w:val="2"/>
+        </w:numPr>
+      </w:pPr>
+      <w:r>
+        <w:t xml:space="preserve">SSH into a DIS condo node, run the module load script, and run the analysis </w:t>
+      </w:r>
+      <w:proofErr w:type="gramStart"/>
+      <w:r>
+        <w:t>script</w:t>
+      </w:r>
+      <w:proofErr w:type="gramEnd"/>
+    </w:p>
+    <w:p>
+      <w:pPr>
+        <w:pStyle w:val="ListParagraph"/>
+        <w:numPr>
+          <w:ilvl w:val="1"/>
+          <w:numId w:val="2"/>
+        </w:numPr>
+      </w:pPr>
+      <w:r>
+        <w:lastRenderedPageBreak/>
+        <w:t>Check that the event history and summary table files are created:</w:t>
+      </w:r>
+    </w:p>
+    <w:p>
+      <w:pPr>
+        <w:pStyle w:val="ListParagraph"/>
+        <w:numPr>
+          <w:ilvl w:val="2"/>
+          <w:numId w:val="2"/>
+        </w:numPr>
+        <w:rPr>
+          <w:rFonts w:ascii="Courier New" w:hAnsi="Courier New" w:cs="Courier New"/>
+          <w:sz w:val="18"/>
+          <w:szCs w:val="18"/>
+        </w:rPr>
+      </w:pPr>
+      <w:proofErr w:type="gramStart"/>
+      <w:r>
+        <w:rPr>
+          <w:rFonts w:ascii="Courier New" w:hAnsi="Courier New" w:cs="Courier New"/>
+          <w:sz w:val="18"/>
+          <w:szCs w:val="18"/>
+        </w:rPr>
+        <w:t>find .</w:t>
+      </w:r>
+      <w:proofErr w:type="gramEnd"/>
+      <w:r>
+        <w:rPr>
+          <w:rFonts w:ascii="Courier New" w:hAnsi="Courier New" w:cs="Courier New"/>
+          <w:sz w:val="18"/>
+          <w:szCs w:val="18"/>
+        </w:rPr>
+        <w:t>/vaccine_sweep_May_11_2021/ -name *_history_* -print</w:t>
+      </w:r>
+    </w:p>
+    <w:p>
+      <w:pPr>
+        <w:pStyle w:val="ListParagraph"/>
+        <w:numPr>
+          <w:ilvl w:val="2"/>
+          <w:numId w:val="2"/>
+        </w:numPr>
+        <w:rPr>
+          <w:rFonts w:ascii="Courier New" w:hAnsi="Courier New" w:cs="Courier New"/>
+          <w:sz w:val="18"/>
+          <w:szCs w:val="18"/>
+        </w:rPr>
+      </w:pPr>
+      <w:proofErr w:type="gramStart"/>
+      <w:r>
+        <w:rPr>
+          <w:rFonts w:ascii="Courier New" w:hAnsi="Courier New" w:cs="Courier New"/>
+          <w:sz w:val="18"/>
+          <w:szCs w:val="18"/>
+        </w:rPr>
+        <w:t>find .</w:t>
+      </w:r>
+      <w:proofErr w:type="gramEnd"/>
+      <w:r>
+        <w:rPr>
+          <w:rFonts w:ascii="Courier New" w:hAnsi="Courier New" w:cs="Courier New"/>
+          <w:sz w:val="18"/>
+          <w:szCs w:val="18"/>
+        </w:rPr>
+        <w:t xml:space="preserve">/vaccine_sweep_May_11_2021/ -name </w:t>
+      </w:r>
+      <w:proofErr w:type="spellStart"/>
+      <w:r>
+        <w:rPr>
+          <w:rFonts w:ascii="Courier New" w:hAnsi="Courier New" w:cs="Courier New"/>
+          <w:sz w:val="18"/>
+          <w:szCs w:val="18"/>
+        </w:rPr>
+        <w:t>summarytable</w:t>
+      </w:r>
+      <w:proofErr w:type="spellEnd"/>
+      <w:r>
+        <w:rPr>
+          <w:rFonts w:ascii="Courier New" w:hAnsi="Courier New" w:cs="Courier New"/>
+          <w:sz w:val="18"/>
+          <w:szCs w:val="18"/>
+        </w:rPr>
+        <w:t>_* -print</w:t>
+      </w:r>
+    </w:p>
+    <w:p>
+      <w:pPr>
+        <w:pStyle w:val="ListParagraph"/>
+        <w:numPr>
+          <w:ilvl w:val="1"/>
+          <w:numId w:val="2"/>
+        </w:numPr>
+      </w:pPr>
+      <w:r>
+        <w:t xml:space="preserve">Copy the stats results files in each /instance_ folder into a common </w:t>
+      </w:r>
+      <w:proofErr w:type="gramStart"/>
+      <w:r>
+        <w:t>location</w:t>
+      </w:r>
+      <w:proofErr w:type="gramEnd"/>
+    </w:p>
+    <w:p>
+      <w:pPr>
+        <w:pStyle w:val="ListParagraph"/>
+        <w:numPr>
+          <w:ilvl w:val="2"/>
+          <w:numId w:val="2"/>
+        </w:numPr>
+        <w:rPr>
+          <w:rFonts w:ascii="Courier New" w:hAnsi="Courier New" w:cs="Courier New"/>
+          <w:sz w:val="18"/>
+          <w:szCs w:val="18"/>
+        </w:rPr>
+      </w:pPr>
+      <w:proofErr w:type="gramStart"/>
+      <w:r>
+        <w:rPr>
+          <w:rFonts w:ascii="Courier New" w:hAnsi="Courier New" w:cs="Courier New"/>
+          <w:sz w:val="18"/>
+          <w:szCs w:val="18"/>
+        </w:rPr>
+        <w:t>find .</w:t>
+      </w:r>
+      <w:proofErr w:type="gramEnd"/>
+      <w:r>
+        <w:rPr>
+          <w:rFonts w:ascii="Courier New" w:hAnsi="Courier New" w:cs="Courier New"/>
+          <w:sz w:val="18"/>
+          <w:szCs w:val="18"/>
+        </w:rPr>
+        <w:t xml:space="preserve">/vaccine_sweep_May_11_2021/ -name </w:t>
+      </w:r>
+      <w:proofErr w:type="spellStart"/>
+      <w:r>
+        <w:rPr>
+          <w:rFonts w:ascii="Courier New" w:hAnsi="Courier New" w:cs="Courier New"/>
+          <w:sz w:val="18"/>
+          <w:szCs w:val="18"/>
+        </w:rPr>
+        <w:t>summarytable</w:t>
+      </w:r>
+      <w:proofErr w:type="spellEnd"/>
+      <w:r>
+        <w:rPr>
+          <w:rFonts w:ascii="Courier New" w:hAnsi="Courier New" w:cs="Courier New"/>
+          <w:sz w:val="18"/>
+          <w:szCs w:val="18"/>
+        </w:rPr>
+        <w:t>_* -exec cp {} ./vaccine_sweep_May_11_2021_results/ \;</w:t>
+      </w:r>
+    </w:p>
+    <w:p>
+      <w:pPr>
+        <w:pStyle w:val="ListParagraph"/>
+        <w:numPr>
+          <w:ilvl w:val="2"/>
+          <w:numId w:val="2"/>
+        </w:numPr>
+        <w:rPr>
+          <w:rFonts w:ascii="Courier New" w:hAnsi="Courier New" w:cs="Courier New"/>
+          <w:sz w:val="18"/>
+          <w:szCs w:val="18"/>
+        </w:rPr>
+      </w:pPr>
+      <w:proofErr w:type="gramStart"/>
+      <w:r>
+        <w:rPr>
+          <w:rFonts w:ascii="Courier New" w:hAnsi="Courier New" w:cs="Courier New"/>
+          <w:sz w:val="18"/>
+          <w:szCs w:val="18"/>
+        </w:rPr>
+        <w:t>find .</w:t>
+      </w:r>
+      <w:proofErr w:type="gramEnd"/>
+      <w:r>
+        <w:rPr>
+          <w:rFonts w:ascii="Courier New" w:hAnsi="Courier New" w:cs="Courier New"/>
+          <w:sz w:val="18"/>
+          <w:szCs w:val="18"/>
+        </w:rPr>
+        <w:t xml:space="preserve">/vaccine_sweep_May_11_2021/ -name </w:t>
+      </w:r>
+      <w:r>
+        <w:rPr>
+          <w:rFonts w:ascii="Courier New" w:hAnsi="Courier New" w:cs="Courier New"/>
+          <w:sz w:val="18"/>
+          <w:szCs w:val="18"/>
+        </w:rPr>
+        <w:t>*_history</w:t>
+      </w:r>
+      <w:r>
+        <w:rPr>
+          <w:rFonts w:ascii="Courier New" w:hAnsi="Courier New" w:cs="Courier New"/>
+          <w:sz w:val="18"/>
+          <w:szCs w:val="18"/>
+        </w:rPr>
+        <w:t>_* -exec cp {} ./vaccine_sweep_May_11_2021_results/ \;</w:t>
+      </w:r>
     </w:p>
     <w:sectPr>
       <w:pgSz w:w="12240" w:h="15840"/>

</xml_diff>

<commit_message>
archiving some of the bebop run scripts and data
</commit_message>
<xml_diff>
--- a/code/scripts/Bebop APK Sweeps.docx
+++ b/code/scripts/Bebop APK Sweeps.docx
@@ -1,6 +1,6 @@
 
 <file path=word/document.xml><?xml version="1.0" encoding="utf-8"?>
-<w:document xmlns:wpc="http://schemas.microsoft.com/office/word/2010/wordprocessingCanvas" xmlns:cx="http://schemas.microsoft.com/office/drawing/2014/chartex" xmlns:cx1="http://schemas.microsoft.com/office/drawing/2015/9/8/chartex" xmlns:cx2="http://schemas.microsoft.com/office/drawing/2015/10/21/chartex" xmlns:cx3="http://schemas.microsoft.com/office/drawing/2016/5/9/chartex" xmlns:cx4="http://schemas.microsoft.com/office/drawing/2016/5/10/chartex" xmlns:cx5="http://schemas.microsoft.com/office/drawing/2016/5/11/chartex" xmlns:cx6="http://schemas.microsoft.com/office/drawing/2016/5/12/chartex" xmlns:cx7="http://schemas.microsoft.com/office/drawing/2016/5/13/chartex" xmlns:cx8="http://schemas.microsoft.com/office/drawing/2016/5/14/chartex" xmlns:mc="http://schemas.openxmlformats.org/markup-compatibility/2006" xmlns:aink="http://schemas.microsoft.com/office/drawing/2016/ink" xmlns:am3d="http://schemas.microsoft.com/office/drawing/2017/model3d" xmlns:o="urn:schemas-microsoft-com:office:office" xmlns:r="http://schemas.openxmlformats.org/officeDocument/2006/relationships" xmlns:m="http://schemas.openxmlformats.org/officeDocument/2006/math" xmlns:v="urn:schemas-microsoft-com:vml" xmlns:wp14="http://schemas.microsoft.com/office/word/2010/wordprocessingDrawing" xmlns:wp="http://schemas.openxmlformats.org/drawingml/2006/wordprocessingDrawing" xmlns:w10="urn:schemas-microsoft-com:office:word" xmlns:w="http://schemas.openxmlformats.org/wordprocessingml/2006/main" xmlns:w14="http://schemas.microsoft.com/office/word/2010/wordml" xmlns:w15="http://schemas.microsoft.com/office/word/2012/wordml" xmlns:w16cex="http://schemas.microsoft.com/office/word/2018/wordml/cex" xmlns:w16cid="http://schemas.microsoft.com/office/word/2016/wordml/cid" xmlns:w16="http://schemas.microsoft.com/office/word/2018/wordml" xmlns:w16sdtdh="http://schemas.microsoft.com/office/word/2020/wordml/sdtdatahash" xmlns:w16se="http://schemas.microsoft.com/office/word/2015/wordml/symex" xmlns:wpg="http://schemas.microsoft.com/office/word/2010/wordprocessingGroup" xmlns:wpi="http://schemas.microsoft.com/office/word/2010/wordprocessingInk" xmlns:wne="http://schemas.microsoft.com/office/word/2006/wordml" xmlns:wps="http://schemas.microsoft.com/office/word/2010/wordprocessingShape" mc:Ignorable="w14 w15 w16se w16cid w16 w16cex w16sdtdh wp14">
+<w:document xmlns:wpc="http://schemas.microsoft.com/office/word/2010/wordprocessingCanvas" xmlns:cx="http://schemas.microsoft.com/office/drawing/2014/chartex" xmlns:cx1="http://schemas.microsoft.com/office/drawing/2015/9/8/chartex" xmlns:cx2="http://schemas.microsoft.com/office/drawing/2015/10/21/chartex" xmlns:cx3="http://schemas.microsoft.com/office/drawing/2016/5/9/chartex" xmlns:cx4="http://schemas.microsoft.com/office/drawing/2016/5/10/chartex" xmlns:cx5="http://schemas.microsoft.com/office/drawing/2016/5/11/chartex" xmlns:cx6="http://schemas.microsoft.com/office/drawing/2016/5/12/chartex" xmlns:cx7="http://schemas.microsoft.com/office/drawing/2016/5/13/chartex" xmlns:cx8="http://schemas.microsoft.com/office/drawing/2016/5/14/chartex" xmlns:mc="http://schemas.openxmlformats.org/markup-compatibility/2006" xmlns:aink="http://schemas.microsoft.com/office/drawing/2016/ink" xmlns:am3d="http://schemas.microsoft.com/office/drawing/2017/model3d" xmlns:o="urn:schemas-microsoft-com:office:office" xmlns:oel="http://schemas.microsoft.com/office/2019/extlst" xmlns:r="http://schemas.openxmlformats.org/officeDocument/2006/relationships" xmlns:m="http://schemas.openxmlformats.org/officeDocument/2006/math" xmlns:v="urn:schemas-microsoft-com:vml" xmlns:wp14="http://schemas.microsoft.com/office/word/2010/wordprocessingDrawing" xmlns:wp="http://schemas.openxmlformats.org/drawingml/2006/wordprocessingDrawing" xmlns:w10="urn:schemas-microsoft-com:office:word" xmlns:w="http://schemas.openxmlformats.org/wordprocessingml/2006/main" xmlns:w14="http://schemas.microsoft.com/office/word/2010/wordml" xmlns:w15="http://schemas.microsoft.com/office/word/2012/wordml" xmlns:w16cex="http://schemas.microsoft.com/office/word/2018/wordml/cex" xmlns:w16cid="http://schemas.microsoft.com/office/word/2016/wordml/cid" xmlns:w16="http://schemas.microsoft.com/office/word/2018/wordml" xmlns:w16sdtdh="http://schemas.microsoft.com/office/word/2020/wordml/sdtdatahash" xmlns:w16se="http://schemas.microsoft.com/office/word/2015/wordml/symex" xmlns:wpg="http://schemas.microsoft.com/office/word/2010/wordprocessingGroup" xmlns:wpi="http://schemas.microsoft.com/office/word/2010/wordprocessingInk" xmlns:wne="http://schemas.microsoft.com/office/word/2006/wordml" xmlns:wps="http://schemas.microsoft.com/office/word/2010/wordprocessingShape" mc:Ignorable="w14 w15 w16se w16cid w16 w16cex w16sdtdh wp14">
   <w:body>
     <w:p>
       <w:r>
@@ -37,13 +37,8 @@
         </w:numPr>
       </w:pPr>
       <w:r>
-        <w:t xml:space="preserve">Reset the model via Repast GUI and run the batch mode from the Repast toolbar.  Build a new complete_model.jar which will be located in the project /output </w:t>
-      </w:r>
-      <w:proofErr w:type="gramStart"/>
-      <w:r>
-        <w:t>folder</w:t>
-      </w:r>
-      <w:proofErr w:type="gramEnd"/>
+        <w:t>Reset the model via Repast GUI and run the batch mode from the Repast toolbar.  Build a new complete_model.jar which will be located in the project /output folder</w:t>
+      </w:r>
     </w:p>
     <w:p>
       <w:pPr>
@@ -66,13 +61,8 @@
         </w:numPr>
       </w:pPr>
       <w:r>
-        <w:t>\</w:t>
-      </w:r>
-      <w:proofErr w:type="spellStart"/>
-      <w:r>
-        <w:t>APK_emews</w:t>
-      </w:r>
-      <w:proofErr w:type="spellEnd"/>
+        <w:t>\APK_emews</w:t>
+      </w:r>
     </w:p>
     <w:p>
       <w:pPr>
@@ -82,11 +72,9 @@
           <w:numId w:val="2"/>
         </w:numPr>
       </w:pPr>
-      <w:proofErr w:type="spellStart"/>
       <w:r>
         <w:t>complete_model</w:t>
       </w:r>
-      <w:proofErr w:type="spellEnd"/>
     </w:p>
     <w:p>
       <w:pPr>
@@ -108,11 +96,9 @@
           <w:numId w:val="2"/>
         </w:numPr>
       </w:pPr>
-      <w:proofErr w:type="spellStart"/>
       <w:r>
         <w:t>etc</w:t>
       </w:r>
-      <w:proofErr w:type="spellEnd"/>
     </w:p>
     <w:p>
       <w:pPr>
@@ -159,15 +145,7 @@
         </w:numPr>
       </w:pPr>
       <w:r>
-        <w:t xml:space="preserve">To update the model code, delete the contents of the </w:t>
-      </w:r>
-      <w:proofErr w:type="spellStart"/>
-      <w:r>
-        <w:t>complete_model</w:t>
-      </w:r>
-      <w:proofErr w:type="spellEnd"/>
-      <w:r>
-        <w:t xml:space="preserve"> folder, and copy the new complete_model.jar into the folder and unzip it there. Note that the scenario.rs folder may be named differently than the original model APK.rs folder.</w:t>
+        <w:t>To update the model code, delete the contents of the complete_model folder, and copy the new complete_model.jar into the folder and unzip it there. Note that the scenario.rs folder may be named differently than the original model APK.rs folder.</w:t>
       </w:r>
     </w:p>
     <w:p>
@@ -179,15 +157,7 @@
         </w:numPr>
       </w:pPr>
       <w:r>
-        <w:t>The bitbucket repo contains an “</w:t>
-      </w:r>
-      <w:proofErr w:type="spellStart"/>
-      <w:r>
-        <w:t>APK_emews</w:t>
-      </w:r>
-      <w:proofErr w:type="spellEnd"/>
-      <w:r>
-        <w:t>” folder which is a copy of the folder on bebop.</w:t>
+        <w:t>The bitbucket repo contains an “APK_emews” folder which is a copy of the folder on bebop.</w:t>
       </w:r>
     </w:p>
     <w:p>
@@ -205,24 +175,11 @@
         <w:t xml:space="preserve"> Bebop</w:t>
       </w:r>
       <w:r>
-        <w:t xml:space="preserve"> \</w:t>
-      </w:r>
-      <w:proofErr w:type="spellStart"/>
-      <w:r>
-        <w:t>APK</w:t>
-      </w:r>
-      <w:r>
-        <w:t>_emews</w:t>
-      </w:r>
-      <w:proofErr w:type="spellEnd"/>
-      <w:r>
-        <w:t xml:space="preserve">\data </w:t>
-      </w:r>
-      <w:proofErr w:type="gramStart"/>
-      <w:r>
-        <w:t>folder</w:t>
-      </w:r>
-      <w:proofErr w:type="gramEnd"/>
+        <w:t xml:space="preserve"> \APK</w:t>
+      </w:r>
+      <w:r>
+        <w:t>_emews\data folder</w:t>
+      </w:r>
     </w:p>
     <w:p>
       <w:pPr>
@@ -233,13 +190,8 @@
         </w:numPr>
       </w:pPr>
       <w:r>
-        <w:t xml:space="preserve">Generate UPF files as appropriate for the type of sweep being </w:t>
-      </w:r>
-      <w:proofErr w:type="gramStart"/>
-      <w:r>
-        <w:t>performed</w:t>
-      </w:r>
-      <w:proofErr w:type="gramEnd"/>
+        <w:t>Generate UPF files as appropriate for the type of sweep being performed</w:t>
+      </w:r>
     </w:p>
     <w:p>
       <w:pPr>
@@ -250,23 +202,7 @@
         </w:numPr>
       </w:pPr>
       <w:r>
-        <w:t>Vaccine sweep UPF files can be generated by the R scripts “</w:t>
-      </w:r>
-      <w:proofErr w:type="spellStart"/>
-      <w:r>
-        <w:t>generate_vaccine_upf</w:t>
-      </w:r>
-      <w:proofErr w:type="spellEnd"/>
-      <w:r>
-        <w:t>…</w:t>
-      </w:r>
-      <w:proofErr w:type="gramStart"/>
-      <w:r>
-        <w:t>r</w:t>
-      </w:r>
-      <w:proofErr w:type="gramEnd"/>
-      <w:r>
-        <w:t>”</w:t>
+        <w:t>Vaccine sweep UPF files can be generated by the R scripts “generate_vaccine_upf…r”</w:t>
       </w:r>
     </w:p>
     <w:p>
@@ -324,16 +260,9 @@
       <w:r>
         <w:t xml:space="preserve"> so that the “verbosity” parameter value is only “population”.  The default is “</w:t>
       </w:r>
-      <w:proofErr w:type="spellStart"/>
-      <w:r>
-        <w:t>events+populations+regularStatus+</w:t>
-      </w:r>
-      <w:proofErr w:type="gramStart"/>
-      <w:r>
-        <w:t>status</w:t>
-      </w:r>
-      <w:proofErr w:type="spellEnd"/>
-      <w:proofErr w:type="gramEnd"/>
+      <w:r>
+        <w:t>events+populations+regularStatus+status</w:t>
+      </w:r>
       <w:r>
         <w:t>”</w:t>
       </w:r>
@@ -347,15 +276,7 @@
         </w:numPr>
       </w:pPr>
       <w:r>
-        <w:t xml:space="preserve">Manually add a </w:t>
-      </w:r>
-      <w:proofErr w:type="spellStart"/>
-      <w:r>
-        <w:t>randomSeed</w:t>
-      </w:r>
-      <w:proofErr w:type="spellEnd"/>
-      <w:r>
-        <w:t xml:space="preserve"> parameter to the </w:t>
+        <w:t xml:space="preserve">Manually add a randomSeed parameter to the </w:t>
       </w:r>
       <w:r>
         <w:rPr>
@@ -379,35 +300,7 @@
         <w:rPr>
           <w:rFonts w:ascii="Courier New" w:hAnsi="Courier New" w:cs="Courier New"/>
         </w:rPr>
-        <w:t>&lt;parameter name="</w:t>
-      </w:r>
-      <w:proofErr w:type="spellStart"/>
-      <w:r>
-        <w:rPr>
-          <w:rFonts w:ascii="Courier New" w:hAnsi="Courier New" w:cs="Courier New"/>
-        </w:rPr>
-        <w:t>randomSeed</w:t>
-      </w:r>
-      <w:proofErr w:type="spellEnd"/>
-      <w:r>
-        <w:rPr>
-          <w:rFonts w:ascii="Courier New" w:hAnsi="Courier New" w:cs="Courier New"/>
-        </w:rPr>
-        <w:t xml:space="preserve">" type="constant" </w:t>
-      </w:r>
-      <w:proofErr w:type="spellStart"/>
-      <w:r>
-        <w:rPr>
-          <w:rFonts w:ascii="Courier New" w:hAnsi="Courier New" w:cs="Courier New"/>
-        </w:rPr>
-        <w:t>constant_type</w:t>
-      </w:r>
-      <w:proofErr w:type="spellEnd"/>
-      <w:r>
-        <w:rPr>
-          <w:rFonts w:ascii="Courier New" w:hAnsi="Courier New" w:cs="Courier New"/>
-        </w:rPr>
-        <w:t>="int" value="1"&gt;&lt;/parameter&gt;</w:t>
+        <w:t>&lt;parameter name="randomSeed" type="constant" constant_type="int" value="1"&gt;&lt;/parameter&gt;</w:t>
       </w:r>
     </w:p>
     <w:p>
@@ -419,23 +312,7 @@
         </w:numPr>
       </w:pPr>
       <w:r>
-        <w:t xml:space="preserve">The model run scripts </w:t>
-      </w:r>
-      <w:proofErr w:type="gramStart"/>
-      <w:r>
-        <w:t>are located in</w:t>
-      </w:r>
-      <w:proofErr w:type="gramEnd"/>
-      <w:r>
-        <w:t xml:space="preserve"> Bebop </w:t>
-      </w:r>
-      <w:proofErr w:type="spellStart"/>
-      <w:r>
-        <w:t>APK_emews</w:t>
-      </w:r>
-      <w:proofErr w:type="spellEnd"/>
-      <w:r>
-        <w:t>\swift\</w:t>
+        <w:t>The model run scripts are located in Bebop APK_emews\swift\</w:t>
       </w:r>
     </w:p>
     <w:p>
@@ -447,13 +324,8 @@
         </w:numPr>
       </w:pPr>
       <w:r>
-        <w:t xml:space="preserve">Check for any updates to the bebop_module_load.sh in case the module deps have </w:t>
-      </w:r>
-      <w:proofErr w:type="gramStart"/>
-      <w:r>
-        <w:t>changed</w:t>
-      </w:r>
-      <w:proofErr w:type="gramEnd"/>
+        <w:t>Check for any updates to the bebop_module_load.sh in case the module deps have changed</w:t>
+      </w:r>
     </w:p>
     <w:p>
       <w:pPr>
@@ -464,13 +336,8 @@
         </w:numPr>
       </w:pPr>
       <w:r>
-        <w:t xml:space="preserve">Source the bebop_module_load.sh to set the environment </w:t>
-      </w:r>
-      <w:proofErr w:type="gramStart"/>
-      <w:r>
-        <w:t>modules</w:t>
-      </w:r>
-      <w:proofErr w:type="gramEnd"/>
+        <w:t>Source the bebop_module_load.sh to set the environment modules</w:t>
+      </w:r>
     </w:p>
     <w:p>
       <w:pPr>
@@ -481,15 +348,7 @@
         </w:numPr>
       </w:pPr>
       <w:r>
-        <w:t xml:space="preserve">Edit the bebop_run_APK.sh as needed (number of procs, wall time, </w:t>
-      </w:r>
-      <w:proofErr w:type="spellStart"/>
-      <w:r>
-        <w:t>etc</w:t>
-      </w:r>
-      <w:proofErr w:type="spellEnd"/>
-      <w:r>
-        <w:t>)</w:t>
+        <w:t>Edit the bebop_run_APK.sh as needed (number of procs, wall time, etc)</w:t>
       </w:r>
     </w:p>
     <w:p>
@@ -526,13 +385,8 @@
         <w:t>) For local analysis, z</w:t>
       </w:r>
       <w:r>
-        <w:t xml:space="preserve">ip the experiment directory and download it for analysis on a local </w:t>
-      </w:r>
-      <w:proofErr w:type="gramStart"/>
-      <w:r>
-        <w:t>machine</w:t>
-      </w:r>
-      <w:proofErr w:type="gramEnd"/>
+        <w:t>ip the experiment directory and download it for analysis on a local machine</w:t>
+      </w:r>
     </w:p>
     <w:p>
       <w:pPr>
@@ -543,23 +397,8 @@
         </w:numPr>
       </w:pPr>
       <w:r>
-        <w:t>Copy the experiment zip on Bebop to /</w:t>
-      </w:r>
-      <w:proofErr w:type="spellStart"/>
-      <w:r>
-        <w:t>lcrc</w:t>
-      </w:r>
-      <w:proofErr w:type="spellEnd"/>
-      <w:r>
-        <w:t>/project/EMEWS/bebop/data/</w:t>
-      </w:r>
-      <w:proofErr w:type="spellStart"/>
-      <w:proofErr w:type="gramStart"/>
-      <w:r>
-        <w:t>hepcep</w:t>
-      </w:r>
-      <w:proofErr w:type="spellEnd"/>
-      <w:proofErr w:type="gramEnd"/>
+        <w:t>Copy the experiment zip on Bebop to /lcrc/project/EMEWS/bebop/data/hepcep</w:t>
+      </w:r>
     </w:p>
     <w:p>
       <w:pPr>
@@ -597,13 +436,8 @@
         <w:t>??</w:t>
       </w:r>
       <w:r>
-        <w:t xml:space="preserve"> on the local experiment </w:t>
-      </w:r>
-      <w:proofErr w:type="gramStart"/>
-      <w:r>
-        <w:t>folder</w:t>
-      </w:r>
-      <w:proofErr w:type="gramEnd"/>
+        <w:t xml:space="preserve"> on the local experiment folder</w:t>
+      </w:r>
     </w:p>
     <w:p>
       <w:pPr>
@@ -633,13 +467,8 @@
         <w:t>AFTER analysis is complete</w:t>
       </w:r>
       <w:r>
-        <w:t xml:space="preserve">, delete the experiment folder and zip in the run </w:t>
-      </w:r>
-      <w:proofErr w:type="gramStart"/>
-      <w:r>
-        <w:t>directory</w:t>
-      </w:r>
-      <w:proofErr w:type="gramEnd"/>
+        <w:t>, delete the experiment folder and zip in the run directory</w:t>
+      </w:r>
     </w:p>
     <w:p>
       <w:pPr>
@@ -662,13 +491,8 @@
         </w:numPr>
       </w:pPr>
       <w:r>
-        <w:t xml:space="preserve">Copy the needed /analysis/*.py scripts to the /experiments folder and run directly, specifying the experiment subfolder to </w:t>
-      </w:r>
-      <w:proofErr w:type="gramStart"/>
-      <w:r>
-        <w:t>process</w:t>
-      </w:r>
-      <w:proofErr w:type="gramEnd"/>
+        <w:t>Copy the needed /analysis/*.py scripts to the /experiments folder and run directly, specifying the experiment subfolder to process</w:t>
+      </w:r>
     </w:p>
     <w:p>
       <w:pPr>
@@ -679,13 +503,8 @@
         </w:numPr>
       </w:pPr>
       <w:r>
-        <w:t xml:space="preserve">SSH into a DIS condo node, run the module load script, and run the analysis </w:t>
-      </w:r>
-      <w:proofErr w:type="gramStart"/>
-      <w:r>
-        <w:t>script</w:t>
-      </w:r>
-      <w:proofErr w:type="gramEnd"/>
+        <w:t>SSH into a DIS condo node, run the module load script, and run the analysis script</w:t>
+      </w:r>
     </w:p>
     <w:p>
       <w:pPr>
@@ -713,23 +532,29 @@
           <w:szCs w:val="18"/>
         </w:rPr>
       </w:pPr>
-      <w:proofErr w:type="gramStart"/>
-      <w:r>
-        <w:rPr>
-          <w:rFonts w:ascii="Courier New" w:hAnsi="Courier New" w:cs="Courier New"/>
-          <w:sz w:val="18"/>
-          <w:szCs w:val="18"/>
-        </w:rPr>
-        <w:t>find .</w:t>
-      </w:r>
-      <w:proofErr w:type="gramEnd"/>
-      <w:r>
-        <w:rPr>
-          <w:rFonts w:ascii="Courier New" w:hAnsi="Courier New" w:cs="Courier New"/>
-          <w:sz w:val="18"/>
-          <w:szCs w:val="18"/>
-        </w:rPr>
-        <w:t>/vaccine_sweep_May_11_2021/ -name *_history_* -print</w:t>
+      <w:r>
+        <w:rPr>
+          <w:rFonts w:ascii="Courier New" w:hAnsi="Courier New" w:cs="Courier New"/>
+          <w:sz w:val="18"/>
+          <w:szCs w:val="18"/>
+        </w:rPr>
+        <w:t>find ./</w:t>
+      </w:r>
+      <w:r>
+        <w:rPr>
+          <w:rFonts w:ascii="Courier New" w:hAnsi="Courier New" w:cs="Courier New"/>
+          <w:sz w:val="18"/>
+          <w:szCs w:val="18"/>
+        </w:rPr>
+        <w:t>vaccine_experiment_46_May_13_2022</w:t>
+      </w:r>
+      <w:r>
+        <w:rPr>
+          <w:rFonts w:ascii="Courier New" w:hAnsi="Courier New" w:cs="Courier New"/>
+          <w:sz w:val="18"/>
+          <w:szCs w:val="18"/>
+        </w:rPr>
+        <w:t>/ -name *_history_* -print</w:t>
       </w:r>
     </w:p>
     <w:p>
@@ -745,41 +570,29 @@
           <w:szCs w:val="18"/>
         </w:rPr>
       </w:pPr>
-      <w:proofErr w:type="gramStart"/>
-      <w:r>
-        <w:rPr>
-          <w:rFonts w:ascii="Courier New" w:hAnsi="Courier New" w:cs="Courier New"/>
-          <w:sz w:val="18"/>
-          <w:szCs w:val="18"/>
-        </w:rPr>
-        <w:t>find .</w:t>
-      </w:r>
-      <w:proofErr w:type="gramEnd"/>
-      <w:r>
-        <w:rPr>
-          <w:rFonts w:ascii="Courier New" w:hAnsi="Courier New" w:cs="Courier New"/>
-          <w:sz w:val="18"/>
-          <w:szCs w:val="18"/>
-        </w:rPr>
-        <w:t xml:space="preserve">/vaccine_sweep_May_11_2021/ -name </w:t>
-      </w:r>
-      <w:proofErr w:type="spellStart"/>
-      <w:r>
-        <w:rPr>
-          <w:rFonts w:ascii="Courier New" w:hAnsi="Courier New" w:cs="Courier New"/>
-          <w:sz w:val="18"/>
-          <w:szCs w:val="18"/>
-        </w:rPr>
-        <w:t>summarytable</w:t>
-      </w:r>
-      <w:proofErr w:type="spellEnd"/>
-      <w:r>
-        <w:rPr>
-          <w:rFonts w:ascii="Courier New" w:hAnsi="Courier New" w:cs="Courier New"/>
-          <w:sz w:val="18"/>
-          <w:szCs w:val="18"/>
-        </w:rPr>
-        <w:t>_* -print</w:t>
+      <w:r>
+        <w:rPr>
+          <w:rFonts w:ascii="Courier New" w:hAnsi="Courier New" w:cs="Courier New"/>
+          <w:sz w:val="18"/>
+          <w:szCs w:val="18"/>
+        </w:rPr>
+        <w:t>find ./</w:t>
+      </w:r>
+      <w:r>
+        <w:rPr>
+          <w:rFonts w:ascii="Courier New" w:hAnsi="Courier New" w:cs="Courier New"/>
+          <w:sz w:val="18"/>
+          <w:szCs w:val="18"/>
+        </w:rPr>
+        <w:t>vaccine_experiment_46_May_13_2022</w:t>
+      </w:r>
+      <w:r>
+        <w:rPr>
+          <w:rFonts w:ascii="Courier New" w:hAnsi="Courier New" w:cs="Courier New"/>
+          <w:sz w:val="18"/>
+          <w:szCs w:val="18"/>
+        </w:rPr>
+        <w:t>/ -name summarytable_* -print</w:t>
       </w:r>
     </w:p>
     <w:p>
@@ -791,13 +604,8 @@
         </w:numPr>
       </w:pPr>
       <w:r>
-        <w:t xml:space="preserve">Copy the stats results files in each /instance_ folder into a common </w:t>
-      </w:r>
-      <w:proofErr w:type="gramStart"/>
-      <w:r>
-        <w:t>location</w:t>
-      </w:r>
-      <w:proofErr w:type="gramEnd"/>
+        <w:t>Copy the stats results files in each /instance_ folder into a common location</w:t>
+      </w:r>
     </w:p>
     <w:p>
       <w:pPr>
@@ -812,41 +620,45 @@
           <w:szCs w:val="18"/>
         </w:rPr>
       </w:pPr>
-      <w:proofErr w:type="gramStart"/>
-      <w:r>
-        <w:rPr>
-          <w:rFonts w:ascii="Courier New" w:hAnsi="Courier New" w:cs="Courier New"/>
-          <w:sz w:val="18"/>
-          <w:szCs w:val="18"/>
-        </w:rPr>
-        <w:t>find .</w:t>
-      </w:r>
-      <w:proofErr w:type="gramEnd"/>
-      <w:r>
-        <w:rPr>
-          <w:rFonts w:ascii="Courier New" w:hAnsi="Courier New" w:cs="Courier New"/>
-          <w:sz w:val="18"/>
-          <w:szCs w:val="18"/>
-        </w:rPr>
-        <w:t xml:space="preserve">/vaccine_sweep_May_11_2021/ -name </w:t>
-      </w:r>
-      <w:proofErr w:type="spellStart"/>
-      <w:r>
-        <w:rPr>
-          <w:rFonts w:ascii="Courier New" w:hAnsi="Courier New" w:cs="Courier New"/>
-          <w:sz w:val="18"/>
-          <w:szCs w:val="18"/>
-        </w:rPr>
-        <w:t>summarytable</w:t>
-      </w:r>
-      <w:proofErr w:type="spellEnd"/>
-      <w:r>
-        <w:rPr>
-          <w:rFonts w:ascii="Courier New" w:hAnsi="Courier New" w:cs="Courier New"/>
-          <w:sz w:val="18"/>
-          <w:szCs w:val="18"/>
-        </w:rPr>
-        <w:t>_* -exec cp {} ./vaccine_sweep_May_11_2021_results/ \;</w:t>
+      <w:r>
+        <w:rPr>
+          <w:rFonts w:ascii="Courier New" w:hAnsi="Courier New" w:cs="Courier New"/>
+          <w:sz w:val="18"/>
+          <w:szCs w:val="18"/>
+        </w:rPr>
+        <w:t>find ./</w:t>
+      </w:r>
+      <w:r>
+        <w:rPr>
+          <w:rFonts w:ascii="Courier New" w:hAnsi="Courier New" w:cs="Courier New"/>
+          <w:sz w:val="18"/>
+          <w:szCs w:val="18"/>
+        </w:rPr>
+        <w:t>vaccine_experiment_46_May_13_2022</w:t>
+      </w:r>
+      <w:r>
+        <w:rPr>
+          <w:rFonts w:ascii="Courier New" w:hAnsi="Courier New" w:cs="Courier New"/>
+          <w:sz w:val="18"/>
+          <w:szCs w:val="18"/>
+        </w:rPr>
+        <w:t>/ -name summarytable_* -exec cp {} ./</w:t>
+      </w:r>
+      <w:r>
+        <w:rPr>
+          <w:rFonts w:ascii="Courier New" w:hAnsi="Courier New" w:cs="Courier New"/>
+          <w:sz w:val="18"/>
+          <w:szCs w:val="18"/>
+        </w:rPr>
+        <w:t>vaccine_experiment_46_May_13_2022</w:t>
+      </w:r>
+      <w:r>
+        <w:rPr>
+          <w:rFonts w:ascii="Courier New" w:hAnsi="Courier New" w:cs="Courier New"/>
+          <w:sz w:val="18"/>
+          <w:szCs w:val="18"/>
+        </w:rPr>
+        <w:t>_results/ \;</w:t>
       </w:r>
     </w:p>
     <w:p>
@@ -862,39 +674,45 @@
           <w:szCs w:val="18"/>
         </w:rPr>
       </w:pPr>
-      <w:proofErr w:type="gramStart"/>
-      <w:r>
-        <w:rPr>
-          <w:rFonts w:ascii="Courier New" w:hAnsi="Courier New" w:cs="Courier New"/>
-          <w:sz w:val="18"/>
-          <w:szCs w:val="18"/>
-        </w:rPr>
-        <w:t>find .</w:t>
-      </w:r>
-      <w:proofErr w:type="gramEnd"/>
-      <w:r>
-        <w:rPr>
-          <w:rFonts w:ascii="Courier New" w:hAnsi="Courier New" w:cs="Courier New"/>
-          <w:sz w:val="18"/>
-          <w:szCs w:val="18"/>
-        </w:rPr>
-        <w:t xml:space="preserve">/vaccine_sweep_May_11_2021/ -name </w:t>
-      </w:r>
-      <w:r>
-        <w:rPr>
-          <w:rFonts w:ascii="Courier New" w:hAnsi="Courier New" w:cs="Courier New"/>
-          <w:sz w:val="18"/>
-          <w:szCs w:val="18"/>
-        </w:rPr>
-        <w:t>*_history</w:t>
-      </w:r>
-      <w:r>
-        <w:rPr>
-          <w:rFonts w:ascii="Courier New" w:hAnsi="Courier New" w:cs="Courier New"/>
-          <w:sz w:val="18"/>
-          <w:szCs w:val="18"/>
-        </w:rPr>
-        <w:t>_* -exec cp {} ./vaccine_sweep_May_11_2021_results/ \;</w:t>
+      <w:r>
+        <w:rPr>
+          <w:rFonts w:ascii="Courier New" w:hAnsi="Courier New" w:cs="Courier New"/>
+          <w:sz w:val="18"/>
+          <w:szCs w:val="18"/>
+        </w:rPr>
+        <w:t>find ./</w:t>
+      </w:r>
+      <w:r>
+        <w:rPr>
+          <w:rFonts w:ascii="Courier New" w:hAnsi="Courier New" w:cs="Courier New"/>
+          <w:sz w:val="18"/>
+          <w:szCs w:val="18"/>
+        </w:rPr>
+        <w:t>vaccine_experiment_46_May_13_2022</w:t>
+      </w:r>
+      <w:r>
+        <w:rPr>
+          <w:rFonts w:ascii="Courier New" w:hAnsi="Courier New" w:cs="Courier New"/>
+          <w:sz w:val="18"/>
+          <w:szCs w:val="18"/>
+        </w:rPr>
+        <w:t>/ -name *_history_* -exec cp {} ./</w:t>
+      </w:r>
+      <w:r>
+        <w:rPr>
+          <w:rFonts w:ascii="Courier New" w:hAnsi="Courier New" w:cs="Courier New"/>
+          <w:sz w:val="18"/>
+          <w:szCs w:val="18"/>
+        </w:rPr>
+        <w:t>vaccine_experiment_46_May_13_2022</w:t>
+      </w:r>
+      <w:r>
+        <w:rPr>
+          <w:rFonts w:ascii="Courier New" w:hAnsi="Courier New" w:cs="Courier New"/>
+          <w:sz w:val="18"/>
+          <w:szCs w:val="18"/>
+        </w:rPr>
+        <w:t>_results/ \;</w:t>
       </w:r>
     </w:p>
     <w:sectPr>
@@ -908,7 +726,7 @@
 </file>
 
 <file path=word/numbering.xml><?xml version="1.0" encoding="utf-8"?>
-<w:numbering xmlns:wpc="http://schemas.microsoft.com/office/word/2010/wordprocessingCanvas" xmlns:cx="http://schemas.microsoft.com/office/drawing/2014/chartex" xmlns:cx1="http://schemas.microsoft.com/office/drawing/2015/9/8/chartex" xmlns:cx2="http://schemas.microsoft.com/office/drawing/2015/10/21/chartex" xmlns:cx3="http://schemas.microsoft.com/office/drawing/2016/5/9/chartex" xmlns:cx4="http://schemas.microsoft.com/office/drawing/2016/5/10/chartex" xmlns:cx5="http://schemas.microsoft.com/office/drawing/2016/5/11/chartex" xmlns:cx6="http://schemas.microsoft.com/office/drawing/2016/5/12/chartex" xmlns:cx7="http://schemas.microsoft.com/office/drawing/2016/5/13/chartex" xmlns:cx8="http://schemas.microsoft.com/office/drawing/2016/5/14/chartex" xmlns:mc="http://schemas.openxmlformats.org/markup-compatibility/2006" xmlns:aink="http://schemas.microsoft.com/office/drawing/2016/ink" xmlns:am3d="http://schemas.microsoft.com/office/drawing/2017/model3d" xmlns:o="urn:schemas-microsoft-com:office:office" xmlns:r="http://schemas.openxmlformats.org/officeDocument/2006/relationships" xmlns:m="http://schemas.openxmlformats.org/officeDocument/2006/math" xmlns:v="urn:schemas-microsoft-com:vml" xmlns:wp14="http://schemas.microsoft.com/office/word/2010/wordprocessingDrawing" xmlns:wp="http://schemas.openxmlformats.org/drawingml/2006/wordprocessingDrawing" xmlns:w10="urn:schemas-microsoft-com:office:word" xmlns:w="http://schemas.openxmlformats.org/wordprocessingml/2006/main" xmlns:w14="http://schemas.microsoft.com/office/word/2010/wordml" xmlns:w15="http://schemas.microsoft.com/office/word/2012/wordml" xmlns:w16cex="http://schemas.microsoft.com/office/word/2018/wordml/cex" xmlns:w16cid="http://schemas.microsoft.com/office/word/2016/wordml/cid" xmlns:w16="http://schemas.microsoft.com/office/word/2018/wordml" xmlns:w16sdtdh="http://schemas.microsoft.com/office/word/2020/wordml/sdtdatahash" xmlns:w16se="http://schemas.microsoft.com/office/word/2015/wordml/symex" xmlns:wpg="http://schemas.microsoft.com/office/word/2010/wordprocessingGroup" xmlns:wpi="http://schemas.microsoft.com/office/word/2010/wordprocessingInk" xmlns:wne="http://schemas.microsoft.com/office/word/2006/wordml" xmlns:wps="http://schemas.microsoft.com/office/word/2010/wordprocessingShape" mc:Ignorable="w14 w15 w16se w16cid w16 w16cex w16sdtdh wp14">
+<w:numbering xmlns:wpc="http://schemas.microsoft.com/office/word/2010/wordprocessingCanvas" xmlns:cx="http://schemas.microsoft.com/office/drawing/2014/chartex" xmlns:cx1="http://schemas.microsoft.com/office/drawing/2015/9/8/chartex" xmlns:cx2="http://schemas.microsoft.com/office/drawing/2015/10/21/chartex" xmlns:cx3="http://schemas.microsoft.com/office/drawing/2016/5/9/chartex" xmlns:cx4="http://schemas.microsoft.com/office/drawing/2016/5/10/chartex" xmlns:cx5="http://schemas.microsoft.com/office/drawing/2016/5/11/chartex" xmlns:cx6="http://schemas.microsoft.com/office/drawing/2016/5/12/chartex" xmlns:cx7="http://schemas.microsoft.com/office/drawing/2016/5/13/chartex" xmlns:cx8="http://schemas.microsoft.com/office/drawing/2016/5/14/chartex" xmlns:mc="http://schemas.openxmlformats.org/markup-compatibility/2006" xmlns:aink="http://schemas.microsoft.com/office/drawing/2016/ink" xmlns:am3d="http://schemas.microsoft.com/office/drawing/2017/model3d" xmlns:o="urn:schemas-microsoft-com:office:office" xmlns:oel="http://schemas.microsoft.com/office/2019/extlst" xmlns:r="http://schemas.openxmlformats.org/officeDocument/2006/relationships" xmlns:m="http://schemas.openxmlformats.org/officeDocument/2006/math" xmlns:v="urn:schemas-microsoft-com:vml" xmlns:wp14="http://schemas.microsoft.com/office/word/2010/wordprocessingDrawing" xmlns:wp="http://schemas.openxmlformats.org/drawingml/2006/wordprocessingDrawing" xmlns:w10="urn:schemas-microsoft-com:office:word" xmlns:w="http://schemas.openxmlformats.org/wordprocessingml/2006/main" xmlns:w14="http://schemas.microsoft.com/office/word/2010/wordml" xmlns:w15="http://schemas.microsoft.com/office/word/2012/wordml" xmlns:w16cex="http://schemas.microsoft.com/office/word/2018/wordml/cex" xmlns:w16cid="http://schemas.microsoft.com/office/word/2016/wordml/cid" xmlns:w16="http://schemas.microsoft.com/office/word/2018/wordml" xmlns:w16sdtdh="http://schemas.microsoft.com/office/word/2020/wordml/sdtdatahash" xmlns:w16se="http://schemas.microsoft.com/office/word/2015/wordml/symex" xmlns:wpg="http://schemas.microsoft.com/office/word/2010/wordprocessingGroup" xmlns:wpi="http://schemas.microsoft.com/office/word/2010/wordprocessingInk" xmlns:wne="http://schemas.microsoft.com/office/word/2006/wordml" xmlns:wps="http://schemas.microsoft.com/office/word/2010/wordprocessingShape" mc:Ignorable="w14 w15 w16se w16cid w16 w16cex w16sdtdh wp14">
   <w:abstractNum w:abstractNumId="0" w15:restartNumberingAfterBreak="0">
     <w:nsid w:val="075919C9"/>
     <w:multiLevelType w:val="hybridMultilevel"/>
@@ -1108,10 +926,10 @@
       </w:rPr>
     </w:lvl>
   </w:abstractNum>
-  <w:num w:numId="1">
+  <w:num w:numId="1" w16cid:durableId="1814178944">
     <w:abstractNumId w:val="1"/>
   </w:num>
-  <w:num w:numId="2">
+  <w:num w:numId="2" w16cid:durableId="1666546263">
     <w:abstractNumId w:val="0"/>
   </w:num>
 </w:numbering>

</xml_diff>

<commit_message>
Updated bebop run doc
</commit_message>
<xml_diff>
--- a/code/scripts/Bebop APK Sweeps.docx
+++ b/code/scripts/Bebop APK Sweeps.docx
@@ -37,7 +37,15 @@
         </w:numPr>
       </w:pPr>
       <w:r>
-        <w:t>Reset the model via Repast GUI and run the batch mode from the Repast toolbar.  Build a new complete_model.jar which will be located in the project /output folder</w:t>
+        <w:t xml:space="preserve">Reset the model via Repast GUI and run the batch mode from the Repast toolbar.  Build a new complete_model.jar which will </w:t>
+      </w:r>
+      <w:proofErr w:type="gramStart"/>
+      <w:r>
+        <w:t>be located in</w:t>
+      </w:r>
+      <w:proofErr w:type="gramEnd"/>
+      <w:r>
+        <w:t xml:space="preserve"> the project /output folder</w:t>
       </w:r>
     </w:p>
     <w:p>
@@ -61,8 +69,13 @@
         </w:numPr>
       </w:pPr>
       <w:r>
-        <w:t>\APK_emews</w:t>
-      </w:r>
+        <w:t>\</w:t>
+      </w:r>
+      <w:proofErr w:type="spellStart"/>
+      <w:r>
+        <w:t>APK_emews</w:t>
+      </w:r>
+      <w:proofErr w:type="spellEnd"/>
     </w:p>
     <w:p>
       <w:pPr>
@@ -72,9 +85,11 @@
           <w:numId w:val="2"/>
         </w:numPr>
       </w:pPr>
+      <w:proofErr w:type="spellStart"/>
       <w:r>
         <w:t>complete_model</w:t>
       </w:r>
+      <w:proofErr w:type="spellEnd"/>
     </w:p>
     <w:p>
       <w:pPr>
@@ -96,9 +111,11 @@
           <w:numId w:val="2"/>
         </w:numPr>
       </w:pPr>
+      <w:proofErr w:type="spellStart"/>
       <w:r>
         <w:t>etc</w:t>
       </w:r>
+      <w:proofErr w:type="spellEnd"/>
     </w:p>
     <w:p>
       <w:pPr>
@@ -145,7 +162,15 @@
         </w:numPr>
       </w:pPr>
       <w:r>
-        <w:t>To update the model code, delete the contents of the complete_model folder, and copy the new complete_model.jar into the folder and unzip it there. Note that the scenario.rs folder may be named differently than the original model APK.rs folder.</w:t>
+        <w:t xml:space="preserve">To update the model code, delete the contents of the </w:t>
+      </w:r>
+      <w:proofErr w:type="spellStart"/>
+      <w:r>
+        <w:t>complete_model</w:t>
+      </w:r>
+      <w:proofErr w:type="spellEnd"/>
+      <w:r>
+        <w:t xml:space="preserve"> folder, and copy the new complete_model.jar into the folder and unzip it there. Note that the scenario.rs folder may be named differently than the original model APK.rs folder.</w:t>
       </w:r>
     </w:p>
     <w:p>
@@ -157,7 +182,15 @@
         </w:numPr>
       </w:pPr>
       <w:r>
-        <w:t>The bitbucket repo contains an “APK_emews” folder which is a copy of the folder on bebop.</w:t>
+        <w:t>The bitbucket repo contains an “</w:t>
+      </w:r>
+      <w:proofErr w:type="spellStart"/>
+      <w:r>
+        <w:t>APK_emews</w:t>
+      </w:r>
+      <w:proofErr w:type="spellEnd"/>
+      <w:r>
+        <w:t>” folder which is a copy of the folder on bebop.</w:t>
       </w:r>
     </w:p>
     <w:p>
@@ -175,10 +208,18 @@
         <w:t xml:space="preserve"> Bebop</w:t>
       </w:r>
       <w:r>
-        <w:t xml:space="preserve"> \APK</w:t>
-      </w:r>
-      <w:r>
-        <w:t>_emews\data folder</w:t>
+        <w:t xml:space="preserve"> \</w:t>
+      </w:r>
+      <w:proofErr w:type="spellStart"/>
+      <w:r>
+        <w:t>APK</w:t>
+      </w:r>
+      <w:r>
+        <w:t>_emews</w:t>
+      </w:r>
+      <w:proofErr w:type="spellEnd"/>
+      <w:r>
+        <w:t>\data folder</w:t>
       </w:r>
     </w:p>
     <w:p>
@@ -202,7 +243,15 @@
         </w:numPr>
       </w:pPr>
       <w:r>
-        <w:t>Vaccine sweep UPF files can be generated by the R scripts “generate_vaccine_upf…r”</w:t>
+        <w:t>Vaccine sweep UPF files can be generated by the R scripts “</w:t>
+      </w:r>
+      <w:proofErr w:type="spellStart"/>
+      <w:r>
+        <w:t>generate_vaccine_upf</w:t>
+      </w:r>
+      <w:proofErr w:type="spellEnd"/>
+      <w:r>
+        <w:t>…r”</w:t>
       </w:r>
     </w:p>
     <w:p>
@@ -260,9 +309,11 @@
       <w:r>
         <w:t xml:space="preserve"> so that the “verbosity” parameter value is only “population”.  The default is “</w:t>
       </w:r>
+      <w:proofErr w:type="spellStart"/>
       <w:r>
         <w:t>events+populations+regularStatus+status</w:t>
       </w:r>
+      <w:proofErr w:type="spellEnd"/>
       <w:r>
         <w:t>”</w:t>
       </w:r>
@@ -276,7 +327,15 @@
         </w:numPr>
       </w:pPr>
       <w:r>
-        <w:t xml:space="preserve">Manually add a randomSeed parameter to the </w:t>
+        <w:t xml:space="preserve">Manually add a </w:t>
+      </w:r>
+      <w:proofErr w:type="spellStart"/>
+      <w:r>
+        <w:t>randomSeed</w:t>
+      </w:r>
+      <w:proofErr w:type="spellEnd"/>
+      <w:r>
+        <w:t xml:space="preserve"> parameter to the </w:t>
       </w:r>
       <w:r>
         <w:rPr>
@@ -300,7 +359,35 @@
         <w:rPr>
           <w:rFonts w:ascii="Courier New" w:hAnsi="Courier New" w:cs="Courier New"/>
         </w:rPr>
-        <w:t>&lt;parameter name="randomSeed" type="constant" constant_type="int" value="1"&gt;&lt;/parameter&gt;</w:t>
+        <w:t>&lt;parameter name="</w:t>
+      </w:r>
+      <w:proofErr w:type="spellStart"/>
+      <w:r>
+        <w:rPr>
+          <w:rFonts w:ascii="Courier New" w:hAnsi="Courier New" w:cs="Courier New"/>
+        </w:rPr>
+        <w:t>randomSeed</w:t>
+      </w:r>
+      <w:proofErr w:type="spellEnd"/>
+      <w:r>
+        <w:rPr>
+          <w:rFonts w:ascii="Courier New" w:hAnsi="Courier New" w:cs="Courier New"/>
+        </w:rPr>
+        <w:t xml:space="preserve">" type="constant" </w:t>
+      </w:r>
+      <w:proofErr w:type="spellStart"/>
+      <w:r>
+        <w:rPr>
+          <w:rFonts w:ascii="Courier New" w:hAnsi="Courier New" w:cs="Courier New"/>
+        </w:rPr>
+        <w:t>constant_type</w:t>
+      </w:r>
+      <w:proofErr w:type="spellEnd"/>
+      <w:r>
+        <w:rPr>
+          <w:rFonts w:ascii="Courier New" w:hAnsi="Courier New" w:cs="Courier New"/>
+        </w:rPr>
+        <w:t>="int" value="1"&gt;&lt;/parameter&gt;</w:t>
       </w:r>
     </w:p>
     <w:p>
@@ -312,7 +399,23 @@
         </w:numPr>
       </w:pPr>
       <w:r>
-        <w:t>The model run scripts are located in Bebop APK_emews\swift\</w:t>
+        <w:t xml:space="preserve">The model run scripts </w:t>
+      </w:r>
+      <w:proofErr w:type="gramStart"/>
+      <w:r>
+        <w:t>are located in</w:t>
+      </w:r>
+      <w:proofErr w:type="gramEnd"/>
+      <w:r>
+        <w:t xml:space="preserve"> Bebop </w:t>
+      </w:r>
+      <w:proofErr w:type="spellStart"/>
+      <w:r>
+        <w:t>APK_emews</w:t>
+      </w:r>
+      <w:proofErr w:type="spellEnd"/>
+      <w:r>
+        <w:t>\swift\</w:t>
       </w:r>
     </w:p>
     <w:p>
@@ -348,7 +451,15 @@
         </w:numPr>
       </w:pPr>
       <w:r>
-        <w:t>Edit the bebop_run_APK.sh as needed (number of procs, wall time, etc)</w:t>
+        <w:t xml:space="preserve">Edit the bebop_run_APK.sh as needed (number of procs, wall time, </w:t>
+      </w:r>
+      <w:proofErr w:type="spellStart"/>
+      <w:r>
+        <w:t>etc</w:t>
+      </w:r>
+      <w:proofErr w:type="spellEnd"/>
+      <w:r>
+        <w:t>)</w:t>
       </w:r>
     </w:p>
     <w:p>
@@ -362,6 +473,11 @@
       <w:r>
         <w:t xml:space="preserve">Run the bebop_run_APK.sh </w:t>
       </w:r>
+    </w:p>
+    <w:p>
+      <w:pPr>
+        <w:pStyle w:val="ListParagraph"/>
+      </w:pPr>
     </w:p>
     <w:p>
       <w:pPr>
@@ -397,8 +513,21 @@
         </w:numPr>
       </w:pPr>
       <w:r>
-        <w:t>Copy the experiment zip on Bebop to /lcrc/project/EMEWS/bebop/data/hepcep</w:t>
-      </w:r>
+        <w:t>Copy the experiment zip on Bebop to /</w:t>
+      </w:r>
+      <w:proofErr w:type="spellStart"/>
+      <w:r>
+        <w:t>lcrc</w:t>
+      </w:r>
+      <w:proofErr w:type="spellEnd"/>
+      <w:r>
+        <w:t>/project/EMEWS/bebop/data/</w:t>
+      </w:r>
+      <w:proofErr w:type="spellStart"/>
+      <w:r>
+        <w:t>hepcep</w:t>
+      </w:r>
+      <w:proofErr w:type="spellEnd"/>
     </w:p>
     <w:p>
       <w:pPr>
@@ -473,13 +602,41 @@
     <w:p>
       <w:pPr>
         <w:pStyle w:val="ListParagraph"/>
+        <w:ind w:left="1440"/>
+      </w:pPr>
+    </w:p>
+    <w:p>
+      <w:pPr>
+        <w:pStyle w:val="ListParagraph"/>
         <w:numPr>
           <w:ilvl w:val="0"/>
           <w:numId w:val="2"/>
         </w:numPr>
-      </w:pPr>
-      <w:r>
-        <w:t>For analysis on Bebop:</w:t>
+        <w:rPr>
+          <w:color w:val="FF0000"/>
+          <w:u w:val="single"/>
+        </w:rPr>
+      </w:pPr>
+      <w:r>
+        <w:rPr>
+          <w:color w:val="FF0000"/>
+          <w:u w:val="single"/>
+        </w:rPr>
+        <w:t>For analysis on Bebop</w:t>
+      </w:r>
+      <w:r>
+        <w:rPr>
+          <w:color w:val="FF0000"/>
+          <w:u w:val="single"/>
+        </w:rPr>
+        <w:t xml:space="preserve"> (best way!)</w:t>
+      </w:r>
+      <w:r>
+        <w:rPr>
+          <w:color w:val="FF0000"/>
+          <w:u w:val="single"/>
+        </w:rPr>
+        <w:t>:</w:t>
       </w:r>
     </w:p>
     <w:p>
@@ -491,8 +648,24 @@
         </w:numPr>
       </w:pPr>
       <w:r>
-        <w:t>Copy the needed /analysis/*.py scripts to the /experiments folder and run directly, specifying the experiment subfolder to process</w:t>
-      </w:r>
+        <w:lastRenderedPageBreak/>
+        <w:t>Update or c</w:t>
+      </w:r>
+      <w:r>
+        <w:t xml:space="preserve">opy the needed /analysis/*.py scripts </w:t>
+      </w:r>
+      <w:r>
+        <w:t>in</w:t>
+      </w:r>
+      <w:r>
+        <w:t xml:space="preserve"> the /experiments folder and run directly, specifying the experiment subfolder to process</w:t>
+      </w:r>
+    </w:p>
+    <w:p>
+      <w:pPr>
+        <w:pStyle w:val="ListParagraph"/>
+        <w:ind w:left="1440"/>
+      </w:pPr>
     </w:p>
     <w:p>
       <w:pPr>
@@ -510,13 +683,141 @@
       <w:pPr>
         <w:pStyle w:val="ListParagraph"/>
         <w:numPr>
+          <w:ilvl w:val="2"/>
+          <w:numId w:val="2"/>
+        </w:numPr>
+        <w:rPr>
+          <w:rFonts w:ascii="Courier New" w:hAnsi="Courier New" w:cs="Courier New"/>
+          <w:sz w:val="20"/>
+          <w:szCs w:val="20"/>
+        </w:rPr>
+      </w:pPr>
+      <w:r>
+        <w:rPr>
+          <w:rFonts w:ascii="Courier New" w:hAnsi="Courier New" w:cs="Courier New"/>
+          <w:sz w:val="20"/>
+          <w:szCs w:val="20"/>
+        </w:rPr>
+        <w:t>p</w:t>
+      </w:r>
+      <w:r>
+        <w:rPr>
+          <w:rFonts w:ascii="Courier New" w:hAnsi="Courier New" w:cs="Courier New"/>
+          <w:sz w:val="20"/>
+          <w:szCs w:val="20"/>
+        </w:rPr>
+        <w:t xml:space="preserve">ython </w:t>
+      </w:r>
+      <w:r>
+        <w:rPr>
+          <w:rFonts w:ascii="Courier New" w:hAnsi="Courier New" w:cs="Courier New"/>
+          <w:sz w:val="20"/>
+          <w:szCs w:val="20"/>
+        </w:rPr>
+        <w:t>run_apk_parallel_analysis.py</w:t>
+      </w:r>
+      <w:r>
+        <w:rPr>
+          <w:rFonts w:ascii="Courier New" w:hAnsi="Courier New" w:cs="Courier New"/>
+          <w:sz w:val="20"/>
+          <w:szCs w:val="20"/>
+        </w:rPr>
+        <w:t xml:space="preserve"> &lt;</w:t>
+      </w:r>
+      <w:proofErr w:type="spellStart"/>
+      <w:r>
+        <w:rPr>
+          <w:rFonts w:ascii="Courier New" w:hAnsi="Courier New" w:cs="Courier New"/>
+          <w:sz w:val="20"/>
+          <w:szCs w:val="20"/>
+        </w:rPr>
+        <w:t>experiment_folder</w:t>
+      </w:r>
+      <w:proofErr w:type="spellEnd"/>
+      <w:r>
+        <w:rPr>
+          <w:rFonts w:ascii="Courier New" w:hAnsi="Courier New" w:cs="Courier New"/>
+          <w:sz w:val="20"/>
+          <w:szCs w:val="20"/>
+        </w:rPr>
+        <w:t>&gt;</w:t>
+      </w:r>
+    </w:p>
+    <w:p>
+      <w:pPr>
+        <w:pStyle w:val="ListParagraph"/>
+        <w:ind w:left="2160"/>
+        <w:rPr>
+          <w:rFonts w:cstheme="minorHAnsi"/>
+          <w:sz w:val="20"/>
+          <w:szCs w:val="20"/>
+        </w:rPr>
+      </w:pPr>
+    </w:p>
+    <w:p>
+      <w:pPr>
+        <w:pStyle w:val="ListParagraph"/>
+        <w:numPr>
+          <w:ilvl w:val="2"/>
+          <w:numId w:val="2"/>
+        </w:numPr>
+        <w:rPr>
+          <w:rFonts w:cstheme="minorHAnsi"/>
+          <w:sz w:val="20"/>
+          <w:szCs w:val="20"/>
+        </w:rPr>
+      </w:pPr>
+      <w:proofErr w:type="gramStart"/>
+      <w:r>
+        <w:rPr>
+          <w:rFonts w:cstheme="minorHAnsi"/>
+          <w:sz w:val="20"/>
+          <w:szCs w:val="20"/>
+        </w:rPr>
+        <w:t>T</w:t>
+      </w:r>
+      <w:r>
+        <w:rPr>
+          <w:rFonts w:cstheme="minorHAnsi"/>
+          <w:sz w:val="20"/>
+          <w:szCs w:val="20"/>
+        </w:rPr>
+        <w:t>his scripts</w:t>
+      </w:r>
+      <w:proofErr w:type="gramEnd"/>
+      <w:r>
+        <w:rPr>
+          <w:rFonts w:cstheme="minorHAnsi"/>
+          <w:sz w:val="20"/>
+          <w:szCs w:val="20"/>
+        </w:rPr>
+        <w:t xml:space="preserve"> calls functions in parse_events_function.py and trial_analysis_improved.py that in turn work with the runs output events and populations files.</w:t>
+      </w:r>
+    </w:p>
+    <w:p>
+      <w:pPr>
+        <w:pStyle w:val="ListParagraph"/>
+        <w:ind w:left="1440"/>
+      </w:pPr>
+    </w:p>
+    <w:p>
+      <w:pPr>
+        <w:pStyle w:val="ListParagraph"/>
+        <w:numPr>
           <w:ilvl w:val="1"/>
           <w:numId w:val="2"/>
         </w:numPr>
       </w:pPr>
       <w:r>
-        <w:lastRenderedPageBreak/>
-        <w:t>Check that the event history and summary table files are created:</w:t>
+        <w:rPr>
+          <w:b/>
+          <w:bCs/>
+          <w:u w:val="single"/>
+        </w:rPr>
+        <w:t>Check</w:t>
+      </w:r>
+      <w:r>
+        <w:t xml:space="preserve"> that the event history and summary table files are created:</w:t>
       </w:r>
     </w:p>
     <w:p>
@@ -532,21 +833,31 @@
           <w:szCs w:val="18"/>
         </w:rPr>
       </w:pPr>
-      <w:r>
-        <w:rPr>
-          <w:rFonts w:ascii="Courier New" w:hAnsi="Courier New" w:cs="Courier New"/>
-          <w:sz w:val="18"/>
-          <w:szCs w:val="18"/>
-        </w:rPr>
-        <w:t>find ./</w:t>
-      </w:r>
-      <w:r>
-        <w:rPr>
-          <w:rFonts w:ascii="Courier New" w:hAnsi="Courier New" w:cs="Courier New"/>
-          <w:sz w:val="18"/>
-          <w:szCs w:val="18"/>
-        </w:rPr>
-        <w:t>vaccine_experiment_46_May_13_2022</w:t>
+      <w:proofErr w:type="gramStart"/>
+      <w:r>
+        <w:rPr>
+          <w:rFonts w:ascii="Courier New" w:hAnsi="Courier New" w:cs="Courier New"/>
+          <w:sz w:val="18"/>
+          <w:szCs w:val="18"/>
+        </w:rPr>
+        <w:t>find .</w:t>
+      </w:r>
+      <w:proofErr w:type="gramEnd"/>
+      <w:r>
+        <w:rPr>
+          <w:rFonts w:ascii="Courier New" w:hAnsi="Courier New" w:cs="Courier New"/>
+          <w:sz w:val="18"/>
+          <w:szCs w:val="18"/>
+        </w:rPr>
+        <w:t>/</w:t>
+      </w:r>
+      <w:r>
+        <w:rPr>
+          <w:rFonts w:ascii="Courier New" w:hAnsi="Courier New" w:cs="Courier New"/>
+          <w:sz w:val="18"/>
+          <w:szCs w:val="18"/>
+        </w:rPr>
+        <w:t>vaccine_experiment_48_Aug_18_2022</w:t>
       </w:r>
       <w:r>
         <w:rPr>
@@ -560,6 +871,17 @@
     <w:p>
       <w:pPr>
         <w:pStyle w:val="ListParagraph"/>
+        <w:ind w:left="2160"/>
+        <w:rPr>
+          <w:rFonts w:ascii="Courier New" w:hAnsi="Courier New" w:cs="Courier New"/>
+          <w:sz w:val="18"/>
+          <w:szCs w:val="18"/>
+        </w:rPr>
+      </w:pPr>
+    </w:p>
+    <w:p>
+      <w:pPr>
+        <w:pStyle w:val="ListParagraph"/>
         <w:numPr>
           <w:ilvl w:val="2"/>
           <w:numId w:val="2"/>
@@ -570,30 +892,64 @@
           <w:szCs w:val="18"/>
         </w:rPr>
       </w:pPr>
-      <w:r>
-        <w:rPr>
-          <w:rFonts w:ascii="Courier New" w:hAnsi="Courier New" w:cs="Courier New"/>
-          <w:sz w:val="18"/>
-          <w:szCs w:val="18"/>
-        </w:rPr>
-        <w:t>find ./</w:t>
-      </w:r>
-      <w:r>
-        <w:rPr>
-          <w:rFonts w:ascii="Courier New" w:hAnsi="Courier New" w:cs="Courier New"/>
-          <w:sz w:val="18"/>
-          <w:szCs w:val="18"/>
-        </w:rPr>
-        <w:t>vaccine_experiment_46_May_13_2022</w:t>
-      </w:r>
-      <w:r>
-        <w:rPr>
-          <w:rFonts w:ascii="Courier New" w:hAnsi="Courier New" w:cs="Courier New"/>
-          <w:sz w:val="18"/>
-          <w:szCs w:val="18"/>
-        </w:rPr>
-        <w:t>/ -name summarytable_* -print</w:t>
-      </w:r>
+      <w:proofErr w:type="gramStart"/>
+      <w:r>
+        <w:rPr>
+          <w:rFonts w:ascii="Courier New" w:hAnsi="Courier New" w:cs="Courier New"/>
+          <w:sz w:val="18"/>
+          <w:szCs w:val="18"/>
+        </w:rPr>
+        <w:t>find .</w:t>
+      </w:r>
+      <w:proofErr w:type="gramEnd"/>
+      <w:r>
+        <w:rPr>
+          <w:rFonts w:ascii="Courier New" w:hAnsi="Courier New" w:cs="Courier New"/>
+          <w:sz w:val="18"/>
+          <w:szCs w:val="18"/>
+        </w:rPr>
+        <w:t>/</w:t>
+      </w:r>
+      <w:r>
+        <w:rPr>
+          <w:rFonts w:ascii="Courier New" w:hAnsi="Courier New" w:cs="Courier New"/>
+          <w:sz w:val="18"/>
+          <w:szCs w:val="18"/>
+        </w:rPr>
+        <w:t>vaccine_experiment_48_Aug_18_2022</w:t>
+      </w:r>
+      <w:r>
+        <w:rPr>
+          <w:rFonts w:ascii="Courier New" w:hAnsi="Courier New" w:cs="Courier New"/>
+          <w:sz w:val="18"/>
+          <w:szCs w:val="18"/>
+        </w:rPr>
+        <w:t xml:space="preserve">/ -name </w:t>
+      </w:r>
+      <w:proofErr w:type="spellStart"/>
+      <w:r>
+        <w:rPr>
+          <w:rFonts w:ascii="Courier New" w:hAnsi="Courier New" w:cs="Courier New"/>
+          <w:sz w:val="18"/>
+          <w:szCs w:val="18"/>
+        </w:rPr>
+        <w:t>summarytable</w:t>
+      </w:r>
+      <w:proofErr w:type="spellEnd"/>
+      <w:r>
+        <w:rPr>
+          <w:rFonts w:ascii="Courier New" w:hAnsi="Courier New" w:cs="Courier New"/>
+          <w:sz w:val="18"/>
+          <w:szCs w:val="18"/>
+        </w:rPr>
+        <w:t>_* -print</w:t>
+      </w:r>
+    </w:p>
+    <w:p>
+      <w:pPr>
+        <w:pStyle w:val="ListParagraph"/>
+        <w:ind w:left="1440"/>
+      </w:pPr>
     </w:p>
     <w:p>
       <w:pPr>
@@ -604,7 +960,15 @@
         </w:numPr>
       </w:pPr>
       <w:r>
-        <w:t>Copy the stats results files in each /instance_ folder into a common location</w:t>
+        <w:rPr>
+          <w:b/>
+          <w:bCs/>
+          <w:u w:val="single"/>
+        </w:rPr>
+        <w:t>Copy</w:t>
+      </w:r>
+      <w:r>
+        <w:t xml:space="preserve"> the stats results files in each /instance_ folder into a common location</w:t>
       </w:r>
     </w:p>
     <w:p>
@@ -620,37 +984,65 @@
           <w:szCs w:val="18"/>
         </w:rPr>
       </w:pPr>
-      <w:r>
-        <w:rPr>
-          <w:rFonts w:ascii="Courier New" w:hAnsi="Courier New" w:cs="Courier New"/>
-          <w:sz w:val="18"/>
-          <w:szCs w:val="18"/>
-        </w:rPr>
-        <w:t>find ./</w:t>
-      </w:r>
-      <w:r>
-        <w:rPr>
-          <w:rFonts w:ascii="Courier New" w:hAnsi="Courier New" w:cs="Courier New"/>
-          <w:sz w:val="18"/>
-          <w:szCs w:val="18"/>
-        </w:rPr>
-        <w:t>vaccine_experiment_46_May_13_2022</w:t>
-      </w:r>
-      <w:r>
-        <w:rPr>
-          <w:rFonts w:ascii="Courier New" w:hAnsi="Courier New" w:cs="Courier New"/>
-          <w:sz w:val="18"/>
-          <w:szCs w:val="18"/>
-        </w:rPr>
-        <w:t>/ -name summarytable_* -exec cp {} ./</w:t>
-      </w:r>
-      <w:r>
-        <w:rPr>
-          <w:rFonts w:ascii="Courier New" w:hAnsi="Courier New" w:cs="Courier New"/>
-          <w:sz w:val="18"/>
-          <w:szCs w:val="18"/>
-        </w:rPr>
-        <w:t>vaccine_experiment_46_May_13_2022</w:t>
+      <w:proofErr w:type="gramStart"/>
+      <w:r>
+        <w:rPr>
+          <w:rFonts w:ascii="Courier New" w:hAnsi="Courier New" w:cs="Courier New"/>
+          <w:sz w:val="18"/>
+          <w:szCs w:val="18"/>
+        </w:rPr>
+        <w:t>find .</w:t>
+      </w:r>
+      <w:proofErr w:type="gramEnd"/>
+      <w:r>
+        <w:rPr>
+          <w:rFonts w:ascii="Courier New" w:hAnsi="Courier New" w:cs="Courier New"/>
+          <w:sz w:val="18"/>
+          <w:szCs w:val="18"/>
+        </w:rPr>
+        <w:t>/</w:t>
+      </w:r>
+      <w:r>
+        <w:rPr>
+          <w:rFonts w:ascii="Courier New" w:hAnsi="Courier New" w:cs="Courier New"/>
+          <w:sz w:val="18"/>
+          <w:szCs w:val="18"/>
+        </w:rPr>
+        <w:t>vaccine_experiment_48_Aug_18_2022</w:t>
+      </w:r>
+      <w:r>
+        <w:rPr>
+          <w:rFonts w:ascii="Courier New" w:hAnsi="Courier New" w:cs="Courier New"/>
+          <w:sz w:val="18"/>
+          <w:szCs w:val="18"/>
+        </w:rPr>
+        <w:t xml:space="preserve">/ -name </w:t>
+      </w:r>
+      <w:proofErr w:type="spellStart"/>
+      <w:r>
+        <w:rPr>
+          <w:rFonts w:ascii="Courier New" w:hAnsi="Courier New" w:cs="Courier New"/>
+          <w:sz w:val="18"/>
+          <w:szCs w:val="18"/>
+        </w:rPr>
+        <w:t>summarytable</w:t>
+      </w:r>
+      <w:proofErr w:type="spellEnd"/>
+      <w:r>
+        <w:rPr>
+          <w:rFonts w:ascii="Courier New" w:hAnsi="Courier New" w:cs="Courier New"/>
+          <w:sz w:val="18"/>
+          <w:szCs w:val="18"/>
+        </w:rPr>
+        <w:t>_* -exec cp {} ./</w:t>
+      </w:r>
+      <w:r>
+        <w:rPr>
+          <w:rFonts w:ascii="Courier New" w:hAnsi="Courier New" w:cs="Courier New"/>
+          <w:sz w:val="18"/>
+          <w:szCs w:val="18"/>
+        </w:rPr>
+        <w:t>vaccine_experiment_48_Aug_18_2022</w:t>
       </w:r>
       <w:r>
         <w:rPr>
@@ -664,6 +1056,17 @@
     <w:p>
       <w:pPr>
         <w:pStyle w:val="ListParagraph"/>
+        <w:ind w:left="2160"/>
+        <w:rPr>
+          <w:rFonts w:ascii="Courier New" w:hAnsi="Courier New" w:cs="Courier New"/>
+          <w:sz w:val="18"/>
+          <w:szCs w:val="18"/>
+        </w:rPr>
+      </w:pPr>
+    </w:p>
+    <w:p>
+      <w:pPr>
+        <w:pStyle w:val="ListParagraph"/>
         <w:numPr>
           <w:ilvl w:val="2"/>
           <w:numId w:val="2"/>
@@ -674,21 +1077,31 @@
           <w:szCs w:val="18"/>
         </w:rPr>
       </w:pPr>
-      <w:r>
-        <w:rPr>
-          <w:rFonts w:ascii="Courier New" w:hAnsi="Courier New" w:cs="Courier New"/>
-          <w:sz w:val="18"/>
-          <w:szCs w:val="18"/>
-        </w:rPr>
-        <w:t>find ./</w:t>
-      </w:r>
-      <w:r>
-        <w:rPr>
-          <w:rFonts w:ascii="Courier New" w:hAnsi="Courier New" w:cs="Courier New"/>
-          <w:sz w:val="18"/>
-          <w:szCs w:val="18"/>
-        </w:rPr>
-        <w:t>vaccine_experiment_46_May_13_2022</w:t>
+      <w:proofErr w:type="gramStart"/>
+      <w:r>
+        <w:rPr>
+          <w:rFonts w:ascii="Courier New" w:hAnsi="Courier New" w:cs="Courier New"/>
+          <w:sz w:val="18"/>
+          <w:szCs w:val="18"/>
+        </w:rPr>
+        <w:t>find .</w:t>
+      </w:r>
+      <w:proofErr w:type="gramEnd"/>
+      <w:r>
+        <w:rPr>
+          <w:rFonts w:ascii="Courier New" w:hAnsi="Courier New" w:cs="Courier New"/>
+          <w:sz w:val="18"/>
+          <w:szCs w:val="18"/>
+        </w:rPr>
+        <w:t>/</w:t>
+      </w:r>
+      <w:r>
+        <w:rPr>
+          <w:rFonts w:ascii="Courier New" w:hAnsi="Courier New" w:cs="Courier New"/>
+          <w:sz w:val="18"/>
+          <w:szCs w:val="18"/>
+        </w:rPr>
+        <w:t>vaccine_experiment_48_Aug_18_2022</w:t>
       </w:r>
       <w:r>
         <w:rPr>
@@ -704,7 +1117,7 @@
           <w:sz w:val="18"/>
           <w:szCs w:val="18"/>
         </w:rPr>
-        <w:t>vaccine_experiment_46_May_13_2022</w:t>
+        <w:t>vaccine_experiment_48_Aug_18_2022</w:t>
       </w:r>
       <w:r>
         <w:rPr>

</xml_diff>

<commit_message>
Instructions for emews runs
</commit_message>
<xml_diff>
--- a/code/scripts/Bebop APK Sweeps.docx
+++ b/code/scripts/Bebop APK Sweeps.docx
@@ -69,13 +69,8 @@
         </w:numPr>
       </w:pPr>
       <w:r>
-        <w:t>\</w:t>
-      </w:r>
-      <w:proofErr w:type="spellStart"/>
-      <w:r>
-        <w:t>APK_emews</w:t>
-      </w:r>
-      <w:proofErr w:type="spellEnd"/>
+        <w:t>\APK_emews</w:t>
+      </w:r>
     </w:p>
     <w:p>
       <w:pPr>
@@ -85,11 +80,9 @@
           <w:numId w:val="2"/>
         </w:numPr>
       </w:pPr>
-      <w:proofErr w:type="spellStart"/>
       <w:r>
         <w:t>complete_model</w:t>
       </w:r>
-      <w:proofErr w:type="spellEnd"/>
     </w:p>
     <w:p>
       <w:pPr>
@@ -111,11 +104,9 @@
           <w:numId w:val="2"/>
         </w:numPr>
       </w:pPr>
-      <w:proofErr w:type="spellStart"/>
       <w:r>
         <w:t>etc</w:t>
       </w:r>
-      <w:proofErr w:type="spellEnd"/>
     </w:p>
     <w:p>
       <w:pPr>
@@ -162,15 +153,7 @@
         </w:numPr>
       </w:pPr>
       <w:r>
-        <w:t xml:space="preserve">To update the model code, delete the contents of the </w:t>
-      </w:r>
-      <w:proofErr w:type="spellStart"/>
-      <w:r>
-        <w:t>complete_model</w:t>
-      </w:r>
-      <w:proofErr w:type="spellEnd"/>
-      <w:r>
-        <w:t xml:space="preserve"> folder, and copy the new complete_model.jar into the folder and unzip it there. Note that the scenario.rs folder may be named differently than the original model APK.rs folder.</w:t>
+        <w:t>To update the model code, delete the contents of the complete_model folder, and copy the new complete_model.jar into the folder and unzip it there. Note that the scenario.rs folder may be named differently than the original model APK.rs folder.</w:t>
       </w:r>
     </w:p>
     <w:p>
@@ -182,15 +165,7 @@
         </w:numPr>
       </w:pPr>
       <w:r>
-        <w:t>The bitbucket repo contains an “</w:t>
-      </w:r>
-      <w:proofErr w:type="spellStart"/>
-      <w:r>
-        <w:t>APK_emews</w:t>
-      </w:r>
-      <w:proofErr w:type="spellEnd"/>
-      <w:r>
-        <w:t>” folder which is a copy of the folder on bebop.</w:t>
+        <w:t>The bitbucket repo contains an “APK_emews” folder which is a copy of the folder on bebop.</w:t>
       </w:r>
     </w:p>
     <w:p>
@@ -208,18 +183,10 @@
         <w:t xml:space="preserve"> Bebop</w:t>
       </w:r>
       <w:r>
-        <w:t xml:space="preserve"> \</w:t>
-      </w:r>
-      <w:proofErr w:type="spellStart"/>
-      <w:r>
-        <w:t>APK</w:t>
-      </w:r>
-      <w:r>
-        <w:t>_emews</w:t>
-      </w:r>
-      <w:proofErr w:type="spellEnd"/>
-      <w:r>
-        <w:t>\data folder</w:t>
+        <w:t xml:space="preserve"> \APK</w:t>
+      </w:r>
+      <w:r>
+        <w:t>_emews\data folder</w:t>
       </w:r>
     </w:p>
     <w:p>
@@ -243,15 +210,7 @@
         </w:numPr>
       </w:pPr>
       <w:r>
-        <w:t>Vaccine sweep UPF files can be generated by the R scripts “</w:t>
-      </w:r>
-      <w:proofErr w:type="spellStart"/>
-      <w:r>
-        <w:t>generate_vaccine_upf</w:t>
-      </w:r>
-      <w:proofErr w:type="spellEnd"/>
-      <w:r>
-        <w:t>…r”</w:t>
+        <w:t>Vaccine sweep UPF files can be generated by the R scripts “generate_vaccine_upf…r”</w:t>
       </w:r>
     </w:p>
     <w:p>
@@ -309,11 +268,9 @@
       <w:r>
         <w:t xml:space="preserve"> so that the “verbosity” parameter value is only “population”.  The default is “</w:t>
       </w:r>
-      <w:proofErr w:type="spellStart"/>
       <w:r>
         <w:t>events+populations+regularStatus+status</w:t>
       </w:r>
-      <w:proofErr w:type="spellEnd"/>
       <w:r>
         <w:t>”</w:t>
       </w:r>
@@ -327,15 +284,7 @@
         </w:numPr>
       </w:pPr>
       <w:r>
-        <w:t xml:space="preserve">Manually add a </w:t>
-      </w:r>
-      <w:proofErr w:type="spellStart"/>
-      <w:r>
-        <w:t>randomSeed</w:t>
-      </w:r>
-      <w:proofErr w:type="spellEnd"/>
-      <w:r>
-        <w:t xml:space="preserve"> parameter to the </w:t>
+        <w:t xml:space="preserve">Manually add a randomSeed parameter to the </w:t>
       </w:r>
       <w:r>
         <w:rPr>
@@ -359,35 +308,7 @@
         <w:rPr>
           <w:rFonts w:ascii="Courier New" w:hAnsi="Courier New" w:cs="Courier New"/>
         </w:rPr>
-        <w:t>&lt;parameter name="</w:t>
-      </w:r>
-      <w:proofErr w:type="spellStart"/>
-      <w:r>
-        <w:rPr>
-          <w:rFonts w:ascii="Courier New" w:hAnsi="Courier New" w:cs="Courier New"/>
-        </w:rPr>
-        <w:t>randomSeed</w:t>
-      </w:r>
-      <w:proofErr w:type="spellEnd"/>
-      <w:r>
-        <w:rPr>
-          <w:rFonts w:ascii="Courier New" w:hAnsi="Courier New" w:cs="Courier New"/>
-        </w:rPr>
-        <w:t xml:space="preserve">" type="constant" </w:t>
-      </w:r>
-      <w:proofErr w:type="spellStart"/>
-      <w:r>
-        <w:rPr>
-          <w:rFonts w:ascii="Courier New" w:hAnsi="Courier New" w:cs="Courier New"/>
-        </w:rPr>
-        <w:t>constant_type</w:t>
-      </w:r>
-      <w:proofErr w:type="spellEnd"/>
-      <w:r>
-        <w:rPr>
-          <w:rFonts w:ascii="Courier New" w:hAnsi="Courier New" w:cs="Courier New"/>
-        </w:rPr>
-        <w:t>="int" value="1"&gt;&lt;/parameter&gt;</w:t>
+        <w:t>&lt;parameter name="randomSeed" type="constant" constant_type="int" value="1"&gt;&lt;/parameter&gt;</w:t>
       </w:r>
     </w:p>
     <w:p>
@@ -407,15 +328,7 @@
       </w:r>
       <w:proofErr w:type="gramEnd"/>
       <w:r>
-        <w:t xml:space="preserve"> Bebop </w:t>
-      </w:r>
-      <w:proofErr w:type="spellStart"/>
-      <w:r>
-        <w:t>APK_emews</w:t>
-      </w:r>
-      <w:proofErr w:type="spellEnd"/>
-      <w:r>
-        <w:t>\swift\</w:t>
+        <w:t xml:space="preserve"> Bebop APK_emews\swift\</w:t>
       </w:r>
     </w:p>
     <w:p>
@@ -451,15 +364,7 @@
         </w:numPr>
       </w:pPr>
       <w:r>
-        <w:t xml:space="preserve">Edit the bebop_run_APK.sh as needed (number of procs, wall time, </w:t>
-      </w:r>
-      <w:proofErr w:type="spellStart"/>
-      <w:r>
-        <w:t>etc</w:t>
-      </w:r>
-      <w:proofErr w:type="spellEnd"/>
-      <w:r>
-        <w:t>)</w:t>
+        <w:t>Edit the bebop_run_APK.sh as needed (number of procs, wall time, etc)</w:t>
       </w:r>
     </w:p>
     <w:p>
@@ -513,21 +418,8 @@
         </w:numPr>
       </w:pPr>
       <w:r>
-        <w:t>Copy the experiment zip on Bebop to /</w:t>
-      </w:r>
-      <w:proofErr w:type="spellStart"/>
-      <w:r>
-        <w:t>lcrc</w:t>
-      </w:r>
-      <w:proofErr w:type="spellEnd"/>
-      <w:r>
-        <w:t>/project/EMEWS/bebop/data/</w:t>
-      </w:r>
-      <w:proofErr w:type="spellStart"/>
-      <w:r>
-        <w:t>hepcep</w:t>
-      </w:r>
-      <w:proofErr w:type="spellEnd"/>
+        <w:t>Copy the experiment zip on Bebop to /lcrc/project/EMEWS/bebop/data/hepcep</w:t>
+      </w:r>
     </w:p>
     <w:p>
       <w:pPr>
@@ -706,41 +598,7 @@
           <w:sz w:val="20"/>
           <w:szCs w:val="20"/>
         </w:rPr>
-        <w:t xml:space="preserve">ython </w:t>
-      </w:r>
-      <w:r>
-        <w:rPr>
-          <w:rFonts w:ascii="Courier New" w:hAnsi="Courier New" w:cs="Courier New"/>
-          <w:sz w:val="20"/>
-          <w:szCs w:val="20"/>
-        </w:rPr>
-        <w:t>run_apk_parallel_analysis.py</w:t>
-      </w:r>
-      <w:r>
-        <w:rPr>
-          <w:rFonts w:ascii="Courier New" w:hAnsi="Courier New" w:cs="Courier New"/>
-          <w:sz w:val="20"/>
-          <w:szCs w:val="20"/>
-        </w:rPr>
-        <w:t xml:space="preserve"> &lt;</w:t>
-      </w:r>
-      <w:proofErr w:type="spellStart"/>
-      <w:r>
-        <w:rPr>
-          <w:rFonts w:ascii="Courier New" w:hAnsi="Courier New" w:cs="Courier New"/>
-          <w:sz w:val="20"/>
-          <w:szCs w:val="20"/>
-        </w:rPr>
-        <w:t>experiment_folder</w:t>
-      </w:r>
-      <w:proofErr w:type="spellEnd"/>
-      <w:r>
-        <w:rPr>
-          <w:rFonts w:ascii="Courier New" w:hAnsi="Courier New" w:cs="Courier New"/>
-          <w:sz w:val="20"/>
-          <w:szCs w:val="20"/>
-        </w:rPr>
-        <w:t>&gt;</w:t>
+        <w:t>ython run_apk_parallel_analysis.py &lt;experiment_folder&gt;</w:t>
       </w:r>
     </w:p>
     <w:p>
@@ -857,7 +715,39 @@
           <w:sz w:val="18"/>
           <w:szCs w:val="18"/>
         </w:rPr>
-        <w:t>vaccine_experiment_48_Aug_18_2022</w:t>
+        <w:t>vaccine_experiment_4</w:t>
+      </w:r>
+      <w:r>
+        <w:rPr>
+          <w:rFonts w:ascii="Courier New" w:hAnsi="Courier New" w:cs="Courier New"/>
+          <w:sz w:val="18"/>
+          <w:szCs w:val="18"/>
+        </w:rPr>
+        <w:t>9</w:t>
+      </w:r>
+      <w:r>
+        <w:rPr>
+          <w:rFonts w:ascii="Courier New" w:hAnsi="Courier New" w:cs="Courier New"/>
+          <w:sz w:val="18"/>
+          <w:szCs w:val="18"/>
+        </w:rPr>
+        <w:t>_Aug_</w:t>
+      </w:r>
+      <w:r>
+        <w:rPr>
+          <w:rFonts w:ascii="Courier New" w:hAnsi="Courier New" w:cs="Courier New"/>
+          <w:sz w:val="18"/>
+          <w:szCs w:val="18"/>
+        </w:rPr>
+        <w:t>29</w:t>
+      </w:r>
+      <w:r>
+        <w:rPr>
+          <w:rFonts w:ascii="Courier New" w:hAnsi="Courier New" w:cs="Courier New"/>
+          <w:sz w:val="18"/>
+          <w:szCs w:val="18"/>
+        </w:rPr>
+        <w:t>_2022</w:t>
       </w:r>
       <w:r>
         <w:rPr>
@@ -916,33 +806,47 @@
           <w:sz w:val="18"/>
           <w:szCs w:val="18"/>
         </w:rPr>
-        <w:t>vaccine_experiment_48_Aug_18_2022</w:t>
-      </w:r>
-      <w:r>
-        <w:rPr>
-          <w:rFonts w:ascii="Courier New" w:hAnsi="Courier New" w:cs="Courier New"/>
-          <w:sz w:val="18"/>
-          <w:szCs w:val="18"/>
-        </w:rPr>
-        <w:t xml:space="preserve">/ -name </w:t>
-      </w:r>
-      <w:proofErr w:type="spellStart"/>
-      <w:r>
-        <w:rPr>
-          <w:rFonts w:ascii="Courier New" w:hAnsi="Courier New" w:cs="Courier New"/>
-          <w:sz w:val="18"/>
-          <w:szCs w:val="18"/>
-        </w:rPr>
-        <w:t>summarytable</w:t>
-      </w:r>
-      <w:proofErr w:type="spellEnd"/>
-      <w:r>
-        <w:rPr>
-          <w:rFonts w:ascii="Courier New" w:hAnsi="Courier New" w:cs="Courier New"/>
-          <w:sz w:val="18"/>
-          <w:szCs w:val="18"/>
-        </w:rPr>
-        <w:t>_* -print</w:t>
+        <w:t>vaccine_experiment_4</w:t>
+      </w:r>
+      <w:r>
+        <w:rPr>
+          <w:rFonts w:ascii="Courier New" w:hAnsi="Courier New" w:cs="Courier New"/>
+          <w:sz w:val="18"/>
+          <w:szCs w:val="18"/>
+        </w:rPr>
+        <w:t>9</w:t>
+      </w:r>
+      <w:r>
+        <w:rPr>
+          <w:rFonts w:ascii="Courier New" w:hAnsi="Courier New" w:cs="Courier New"/>
+          <w:sz w:val="18"/>
+          <w:szCs w:val="18"/>
+        </w:rPr>
+        <w:t>_Aug_</w:t>
+      </w:r>
+      <w:r>
+        <w:rPr>
+          <w:rFonts w:ascii="Courier New" w:hAnsi="Courier New" w:cs="Courier New"/>
+          <w:sz w:val="18"/>
+          <w:szCs w:val="18"/>
+        </w:rPr>
+        <w:t>29</w:t>
+      </w:r>
+      <w:r>
+        <w:rPr>
+          <w:rFonts w:ascii="Courier New" w:hAnsi="Courier New" w:cs="Courier New"/>
+          <w:sz w:val="18"/>
+          <w:szCs w:val="18"/>
+        </w:rPr>
+        <w:t>_2022</w:t>
+      </w:r>
+      <w:r>
+        <w:rPr>
+          <w:rFonts w:ascii="Courier New" w:hAnsi="Courier New" w:cs="Courier New"/>
+          <w:sz w:val="18"/>
+          <w:szCs w:val="18"/>
+        </w:rPr>
+        <w:t>/ -name summarytable_* -print</w:t>
       </w:r>
     </w:p>
     <w:p>
@@ -1008,41 +912,87 @@
           <w:sz w:val="18"/>
           <w:szCs w:val="18"/>
         </w:rPr>
-        <w:t>vaccine_experiment_48_Aug_18_2022</w:t>
-      </w:r>
-      <w:r>
-        <w:rPr>
-          <w:rFonts w:ascii="Courier New" w:hAnsi="Courier New" w:cs="Courier New"/>
-          <w:sz w:val="18"/>
-          <w:szCs w:val="18"/>
-        </w:rPr>
-        <w:t xml:space="preserve">/ -name </w:t>
-      </w:r>
-      <w:proofErr w:type="spellStart"/>
-      <w:r>
-        <w:rPr>
-          <w:rFonts w:ascii="Courier New" w:hAnsi="Courier New" w:cs="Courier New"/>
-          <w:sz w:val="18"/>
-          <w:szCs w:val="18"/>
-        </w:rPr>
-        <w:t>summarytable</w:t>
-      </w:r>
-      <w:proofErr w:type="spellEnd"/>
-      <w:r>
-        <w:rPr>
-          <w:rFonts w:ascii="Courier New" w:hAnsi="Courier New" w:cs="Courier New"/>
-          <w:sz w:val="18"/>
-          <w:szCs w:val="18"/>
-        </w:rPr>
-        <w:t>_* -exec cp {} ./</w:t>
-      </w:r>
-      <w:r>
-        <w:rPr>
-          <w:rFonts w:ascii="Courier New" w:hAnsi="Courier New" w:cs="Courier New"/>
-          <w:sz w:val="18"/>
-          <w:szCs w:val="18"/>
-        </w:rPr>
-        <w:t>vaccine_experiment_48_Aug_18_2022</w:t>
+        <w:t>vaccine_experiment_4</w:t>
+      </w:r>
+      <w:r>
+        <w:rPr>
+          <w:rFonts w:ascii="Courier New" w:hAnsi="Courier New" w:cs="Courier New"/>
+          <w:sz w:val="18"/>
+          <w:szCs w:val="18"/>
+        </w:rPr>
+        <w:t>9</w:t>
+      </w:r>
+      <w:r>
+        <w:rPr>
+          <w:rFonts w:ascii="Courier New" w:hAnsi="Courier New" w:cs="Courier New"/>
+          <w:sz w:val="18"/>
+          <w:szCs w:val="18"/>
+        </w:rPr>
+        <w:t>_Aug_</w:t>
+      </w:r>
+      <w:r>
+        <w:rPr>
+          <w:rFonts w:ascii="Courier New" w:hAnsi="Courier New" w:cs="Courier New"/>
+          <w:sz w:val="18"/>
+          <w:szCs w:val="18"/>
+        </w:rPr>
+        <w:t>29</w:t>
+      </w:r>
+      <w:r>
+        <w:rPr>
+          <w:rFonts w:ascii="Courier New" w:hAnsi="Courier New" w:cs="Courier New"/>
+          <w:sz w:val="18"/>
+          <w:szCs w:val="18"/>
+        </w:rPr>
+        <w:t>_2022</w:t>
+      </w:r>
+      <w:r>
+        <w:rPr>
+          <w:rFonts w:ascii="Courier New" w:hAnsi="Courier New" w:cs="Courier New"/>
+          <w:sz w:val="18"/>
+          <w:szCs w:val="18"/>
+        </w:rPr>
+        <w:t>/ -name summarytable_* -exec cp {} ./</w:t>
+      </w:r>
+      <w:r>
+        <w:rPr>
+          <w:rFonts w:ascii="Courier New" w:hAnsi="Courier New" w:cs="Courier New"/>
+          <w:sz w:val="18"/>
+          <w:szCs w:val="18"/>
+        </w:rPr>
+        <w:t>vaccine_experiment_4</w:t>
+      </w:r>
+      <w:r>
+        <w:rPr>
+          <w:rFonts w:ascii="Courier New" w:hAnsi="Courier New" w:cs="Courier New"/>
+          <w:sz w:val="18"/>
+          <w:szCs w:val="18"/>
+        </w:rPr>
+        <w:t>9</w:t>
+      </w:r>
+      <w:r>
+        <w:rPr>
+          <w:rFonts w:ascii="Courier New" w:hAnsi="Courier New" w:cs="Courier New"/>
+          <w:sz w:val="18"/>
+          <w:szCs w:val="18"/>
+        </w:rPr>
+        <w:t>_Aug_</w:t>
+      </w:r>
+      <w:r>
+        <w:rPr>
+          <w:rFonts w:ascii="Courier New" w:hAnsi="Courier New" w:cs="Courier New"/>
+          <w:sz w:val="18"/>
+          <w:szCs w:val="18"/>
+        </w:rPr>
+        <w:t>29</w:t>
+      </w:r>
+      <w:r>
+        <w:rPr>
+          <w:rFonts w:ascii="Courier New" w:hAnsi="Courier New" w:cs="Courier New"/>
+          <w:sz w:val="18"/>
+          <w:szCs w:val="18"/>
+        </w:rPr>
+        <w:t>_2022</w:t>
       </w:r>
       <w:r>
         <w:rPr>
@@ -1101,7 +1051,39 @@
           <w:sz w:val="18"/>
           <w:szCs w:val="18"/>
         </w:rPr>
-        <w:t>vaccine_experiment_48_Aug_18_2022</w:t>
+        <w:t>vaccine_experiment_4</w:t>
+      </w:r>
+      <w:r>
+        <w:rPr>
+          <w:rFonts w:ascii="Courier New" w:hAnsi="Courier New" w:cs="Courier New"/>
+          <w:sz w:val="18"/>
+          <w:szCs w:val="18"/>
+        </w:rPr>
+        <w:t>9</w:t>
+      </w:r>
+      <w:r>
+        <w:rPr>
+          <w:rFonts w:ascii="Courier New" w:hAnsi="Courier New" w:cs="Courier New"/>
+          <w:sz w:val="18"/>
+          <w:szCs w:val="18"/>
+        </w:rPr>
+        <w:t>_Aug_</w:t>
+      </w:r>
+      <w:r>
+        <w:rPr>
+          <w:rFonts w:ascii="Courier New" w:hAnsi="Courier New" w:cs="Courier New"/>
+          <w:sz w:val="18"/>
+          <w:szCs w:val="18"/>
+        </w:rPr>
+        <w:t>29</w:t>
+      </w:r>
+      <w:r>
+        <w:rPr>
+          <w:rFonts w:ascii="Courier New" w:hAnsi="Courier New" w:cs="Courier New"/>
+          <w:sz w:val="18"/>
+          <w:szCs w:val="18"/>
+        </w:rPr>
+        <w:t>_2022</w:t>
       </w:r>
       <w:r>
         <w:rPr>
@@ -1117,7 +1099,39 @@
           <w:sz w:val="18"/>
           <w:szCs w:val="18"/>
         </w:rPr>
-        <w:t>vaccine_experiment_48_Aug_18_2022</w:t>
+        <w:t>vaccine_experiment_4</w:t>
+      </w:r>
+      <w:r>
+        <w:rPr>
+          <w:rFonts w:ascii="Courier New" w:hAnsi="Courier New" w:cs="Courier New"/>
+          <w:sz w:val="18"/>
+          <w:szCs w:val="18"/>
+        </w:rPr>
+        <w:t>9</w:t>
+      </w:r>
+      <w:r>
+        <w:rPr>
+          <w:rFonts w:ascii="Courier New" w:hAnsi="Courier New" w:cs="Courier New"/>
+          <w:sz w:val="18"/>
+          <w:szCs w:val="18"/>
+        </w:rPr>
+        <w:t>_Aug_</w:t>
+      </w:r>
+      <w:r>
+        <w:rPr>
+          <w:rFonts w:ascii="Courier New" w:hAnsi="Courier New" w:cs="Courier New"/>
+          <w:sz w:val="18"/>
+          <w:szCs w:val="18"/>
+        </w:rPr>
+        <w:t>29</w:t>
+      </w:r>
+      <w:r>
+        <w:rPr>
+          <w:rFonts w:ascii="Courier New" w:hAnsi="Courier New" w:cs="Courier New"/>
+          <w:sz w:val="18"/>
+          <w:szCs w:val="18"/>
+        </w:rPr>
+        <w:t>_2022</w:t>
       </w:r>
       <w:r>
         <w:rPr>

</xml_diff>